<commit_message>
Updated the AFFARS by correcting the spacing throughout the files.
</commit_message>
<xml_diff>
--- a/AFFARS/SOURCE/!_Foreword.docx
+++ b/AFFARS/SOURCE/!_Foreword.docx
@@ -1,6 +1,6 @@
 
 <file path=word/document.xml><?xml version="1.0" encoding="utf-8"?>
-<w:document xmlns:wpc="http://schemas.microsoft.com/office/word/2010/wordprocessingCanvas" xmlns:cx="http://schemas.microsoft.com/office/drawing/2014/chartex" xmlns:cx1="http://schemas.microsoft.com/office/drawing/2015/9/8/chartex" xmlns:cx2="http://schemas.microsoft.com/office/drawing/2015/10/21/chartex" xmlns:cx3="http://schemas.microsoft.com/office/drawing/2016/5/9/chartex" xmlns:cx4="http://schemas.microsoft.com/office/drawing/2016/5/10/chartex" xmlns:cx5="http://schemas.microsoft.com/office/drawing/2016/5/11/chartex" xmlns:cx6="http://schemas.microsoft.com/office/drawing/2016/5/12/chartex" xmlns:cx7="http://schemas.microsoft.com/office/drawing/2016/5/13/chartex" xmlns:cx8="http://schemas.microsoft.com/office/drawing/2016/5/14/chartex" xmlns:mc="http://schemas.openxmlformats.org/markup-compatibility/2006" xmlns:aink="http://schemas.microsoft.com/office/drawing/2016/ink" xmlns:am3d="http://schemas.microsoft.com/office/drawing/2017/model3d" xmlns:o="urn:schemas-microsoft-com:office:office" xmlns:r="http://schemas.openxmlformats.org/officeDocument/2006/relationships" xmlns:m="http://schemas.openxmlformats.org/officeDocument/2006/math" xmlns:v="urn:schemas-microsoft-com:vml" xmlns:wp14="http://schemas.microsoft.com/office/word/2010/wordprocessingDrawing" xmlns:wp="http://schemas.openxmlformats.org/drawingml/2006/wordprocessingDrawing" xmlns:w10="urn:schemas-microsoft-com:office:word" xmlns:w="http://schemas.openxmlformats.org/wordprocessingml/2006/main" xmlns:w14="http://schemas.microsoft.com/office/word/2010/wordml" xmlns:w15="http://schemas.microsoft.com/office/word/2012/wordml" xmlns:w16cid="http://schemas.microsoft.com/office/word/2016/wordml/cid" xmlns:w16se="http://schemas.microsoft.com/office/word/2015/wordml/symex" xmlns:wpg="http://schemas.microsoft.com/office/word/2010/wordprocessingGroup" xmlns:wpi="http://schemas.microsoft.com/office/word/2010/wordprocessingInk" xmlns:wne="http://schemas.microsoft.com/office/word/2006/wordml" xmlns:wps="http://schemas.microsoft.com/office/word/2010/wordprocessingShape" mc:Ignorable="w14 w15 w16se w16cid wp14">
+<w:document xmlns:wpc="http://schemas.microsoft.com/office/word/2010/wordprocessingCanvas" xmlns:mc="http://schemas.openxmlformats.org/markup-compatibility/2006" xmlns:o="urn:schemas-microsoft-com:office:office" xmlns:r="http://schemas.openxmlformats.org/officeDocument/2006/relationships" xmlns:m="http://schemas.openxmlformats.org/officeDocument/2006/math" xmlns:v="urn:schemas-microsoft-com:vml" xmlns:wp14="http://schemas.microsoft.com/office/word/2010/wordprocessingDrawing" xmlns:wp="http://schemas.openxmlformats.org/drawingml/2006/wordprocessingDrawing" xmlns:w10="urn:schemas-microsoft-com:office:word" xmlns:w="http://schemas.openxmlformats.org/wordprocessingml/2006/main" xmlns:w14="http://schemas.microsoft.com/office/word/2010/wordml" xmlns:wpg="http://schemas.microsoft.com/office/word/2010/wordprocessingGroup" xmlns:wpi="http://schemas.microsoft.com/office/word/2010/wordprocessingInk" xmlns:wne="http://schemas.microsoft.com/office/word/2006/wordml" xmlns:wps="http://schemas.microsoft.com/office/word/2010/wordprocessingShape" mc:Ignorable="w14 wp14">
   <w:body>
     <w:p>
       <w:pPr>
@@ -14,7 +14,6 @@
         <w:t>FOREWORD</w:t>
       </w:r>
     </w:p>
-    <w:p/>
     <w:p>
       <w:pPr>
         <w:pStyle w:val="edition"/>
@@ -35,7 +34,6 @@
         <w:t>]</w:t>
       </w:r>
     </w:p>
-    <w:p/>
     <w:p>
       <w:pPr>
         <w:rPr>
@@ -131,13 +129,6 @@
       </w:r>
     </w:p>
     <w:p>
-      <w:pPr>
-        <w:rPr>
-          <w:lang w:val="en"/>
-        </w:rPr>
-      </w:pPr>
-    </w:p>
-    <w:p>
       <w:r>
         <w:t>There are requirements to obtain approvals from</w:t>
       </w:r>
@@ -151,14 +142,9 @@
         <w:t>,</w:t>
       </w:r>
       <w:r>
-        <w:t xml:space="preserve"> the Deputy Assistant Secretary (Contracting), SAF/AQC, or higher throughout the AFFARS.  In these circumstances, unless otherwise stated, send all reque</w:t>
-      </w:r>
-      <w:bookmarkStart w:id="0" w:name="_GoBack"/>
-      <w:bookmarkEnd w:id="0"/>
-      <w:r>
-        <w:t xml:space="preserve">sts or notifications and associated documentation to </w:t>
-      </w:r>
-      <w:hyperlink r:id="rId10" w:history="1">
+        <w:t xml:space="preserve"> the Deputy Assistant Secretary (Contracting), SAF/AQC, or higher throughout the AFFARS.  In these circumstances, unless otherwise stated, send all requests or notifications and associated documentation to </w:t>
+      </w:r>
+      <w:hyperlink r:id="rId11" w:history="1">
         <w:r>
           <w:rPr>
             <w:rStyle w:val="Hyperlink"/>
@@ -193,22 +179,16 @@
       <w:r>
         <w:t>copy of signature pages, is preferred in order to expedite processing.</w:t>
       </w:r>
-    </w:p>
-    <w:p/>
-    <w:p>
-      <w:pPr>
-        <w:rPr>
-          <w:sz w:val="20"/>
-        </w:rPr>
-      </w:pPr>
+      <w:bookmarkStart w:id="0" w:name="_GoBack"/>
+      <w:bookmarkEnd w:id="0"/>
     </w:p>
     <w:sectPr>
-      <w:headerReference w:type="even" r:id="rId11"/>
-      <w:headerReference w:type="default" r:id="rId12"/>
-      <w:footerReference w:type="even" r:id="rId13"/>
-      <w:footerReference w:type="default" r:id="rId14"/>
-      <w:headerReference w:type="first" r:id="rId15"/>
-      <w:footerReference w:type="first" r:id="rId16"/>
+      <w:headerReference w:type="even" r:id="rId12"/>
+      <w:headerReference w:type="default" r:id="rId13"/>
+      <w:footerReference w:type="even" r:id="rId14"/>
+      <w:footerReference w:type="default" r:id="rId15"/>
+      <w:headerReference w:type="first" r:id="rId16"/>
+      <w:footerReference w:type="first" r:id="rId17"/>
       <w:type w:val="continuous"/>
       <w:pgSz w:w="12240" w:h="15840" w:code="1"/>
       <w:pgMar w:top="1440" w:right="1440" w:bottom="1440" w:left="1440" w:header="432" w:footer="432" w:gutter="0"/>
@@ -221,7 +201,7 @@
 </file>
 
 <file path=word/endnotes.xml><?xml version="1.0" encoding="utf-8"?>
-<w:endnotes xmlns:wpc="http://schemas.microsoft.com/office/word/2010/wordprocessingCanvas" xmlns:cx="http://schemas.microsoft.com/office/drawing/2014/chartex" xmlns:cx1="http://schemas.microsoft.com/office/drawing/2015/9/8/chartex" xmlns:cx2="http://schemas.microsoft.com/office/drawing/2015/10/21/chartex" xmlns:cx3="http://schemas.microsoft.com/office/drawing/2016/5/9/chartex" xmlns:cx4="http://schemas.microsoft.com/office/drawing/2016/5/10/chartex" xmlns:cx5="http://schemas.microsoft.com/office/drawing/2016/5/11/chartex" xmlns:cx6="http://schemas.microsoft.com/office/drawing/2016/5/12/chartex" xmlns:cx7="http://schemas.microsoft.com/office/drawing/2016/5/13/chartex" xmlns:cx8="http://schemas.microsoft.com/office/drawing/2016/5/14/chartex" xmlns:mc="http://schemas.openxmlformats.org/markup-compatibility/2006" xmlns:aink="http://schemas.microsoft.com/office/drawing/2016/ink" xmlns:am3d="http://schemas.microsoft.com/office/drawing/2017/model3d" xmlns:o="urn:schemas-microsoft-com:office:office" xmlns:r="http://schemas.openxmlformats.org/officeDocument/2006/relationships" xmlns:m="http://schemas.openxmlformats.org/officeDocument/2006/math" xmlns:v="urn:schemas-microsoft-com:vml" xmlns:wp14="http://schemas.microsoft.com/office/word/2010/wordprocessingDrawing" xmlns:wp="http://schemas.openxmlformats.org/drawingml/2006/wordprocessingDrawing" xmlns:w10="urn:schemas-microsoft-com:office:word" xmlns:w="http://schemas.openxmlformats.org/wordprocessingml/2006/main" xmlns:w14="http://schemas.microsoft.com/office/word/2010/wordml" xmlns:w15="http://schemas.microsoft.com/office/word/2012/wordml" xmlns:w16cid="http://schemas.microsoft.com/office/word/2016/wordml/cid" xmlns:w16se="http://schemas.microsoft.com/office/word/2015/wordml/symex" xmlns:wpg="http://schemas.microsoft.com/office/word/2010/wordprocessingGroup" xmlns:wpi="http://schemas.microsoft.com/office/word/2010/wordprocessingInk" xmlns:wne="http://schemas.microsoft.com/office/word/2006/wordml" xmlns:wps="http://schemas.microsoft.com/office/word/2010/wordprocessingShape" mc:Ignorable="w14 w15 w16se w16cid wp14">
+<w:endnotes xmlns:wpc="http://schemas.microsoft.com/office/word/2010/wordprocessingCanvas" xmlns:mc="http://schemas.openxmlformats.org/markup-compatibility/2006" xmlns:o="urn:schemas-microsoft-com:office:office" xmlns:r="http://schemas.openxmlformats.org/officeDocument/2006/relationships" xmlns:m="http://schemas.openxmlformats.org/officeDocument/2006/math" xmlns:v="urn:schemas-microsoft-com:vml" xmlns:wp14="http://schemas.microsoft.com/office/word/2010/wordprocessingDrawing" xmlns:wp="http://schemas.openxmlformats.org/drawingml/2006/wordprocessingDrawing" xmlns:w10="urn:schemas-microsoft-com:office:word" xmlns:w="http://schemas.openxmlformats.org/wordprocessingml/2006/main" xmlns:w14="http://schemas.microsoft.com/office/word/2010/wordml" xmlns:wpg="http://schemas.microsoft.com/office/word/2010/wordprocessingGroup" xmlns:wpi="http://schemas.microsoft.com/office/word/2010/wordprocessingInk" xmlns:wne="http://schemas.microsoft.com/office/word/2006/wordml" xmlns:wps="http://schemas.microsoft.com/office/word/2010/wordprocessingShape" mc:Ignorable="w14 wp14">
   <w:endnote w:type="separator" w:id="-1">
     <w:p>
       <w:r>
@@ -240,7 +220,7 @@
 </file>
 
 <file path=word/footer1.xml><?xml version="1.0" encoding="utf-8"?>
-<w:ftr xmlns:wpc="http://schemas.microsoft.com/office/word/2010/wordprocessingCanvas" xmlns:cx="http://schemas.microsoft.com/office/drawing/2014/chartex" xmlns:cx1="http://schemas.microsoft.com/office/drawing/2015/9/8/chartex" xmlns:cx2="http://schemas.microsoft.com/office/drawing/2015/10/21/chartex" xmlns:cx3="http://schemas.microsoft.com/office/drawing/2016/5/9/chartex" xmlns:cx4="http://schemas.microsoft.com/office/drawing/2016/5/10/chartex" xmlns:cx5="http://schemas.microsoft.com/office/drawing/2016/5/11/chartex" xmlns:cx6="http://schemas.microsoft.com/office/drawing/2016/5/12/chartex" xmlns:cx7="http://schemas.microsoft.com/office/drawing/2016/5/13/chartex" xmlns:cx8="http://schemas.microsoft.com/office/drawing/2016/5/14/chartex" xmlns:mc="http://schemas.openxmlformats.org/markup-compatibility/2006" xmlns:aink="http://schemas.microsoft.com/office/drawing/2016/ink" xmlns:am3d="http://schemas.microsoft.com/office/drawing/2017/model3d" xmlns:o="urn:schemas-microsoft-com:office:office" xmlns:r="http://schemas.openxmlformats.org/officeDocument/2006/relationships" xmlns:m="http://schemas.openxmlformats.org/officeDocument/2006/math" xmlns:v="urn:schemas-microsoft-com:vml" xmlns:wp14="http://schemas.microsoft.com/office/word/2010/wordprocessingDrawing" xmlns:wp="http://schemas.openxmlformats.org/drawingml/2006/wordprocessingDrawing" xmlns:w10="urn:schemas-microsoft-com:office:word" xmlns:w="http://schemas.openxmlformats.org/wordprocessingml/2006/main" xmlns:w14="http://schemas.microsoft.com/office/word/2010/wordml" xmlns:w15="http://schemas.microsoft.com/office/word/2012/wordml" xmlns:w16cid="http://schemas.microsoft.com/office/word/2016/wordml/cid" xmlns:w16se="http://schemas.microsoft.com/office/word/2015/wordml/symex" xmlns:wpg="http://schemas.microsoft.com/office/word/2010/wordprocessingGroup" xmlns:wpi="http://schemas.microsoft.com/office/word/2010/wordprocessingInk" xmlns:wne="http://schemas.microsoft.com/office/word/2006/wordml" xmlns:wps="http://schemas.microsoft.com/office/word/2010/wordprocessingShape" mc:Ignorable="w14 w15 w16se w16cid wp14">
+<w:ftr xmlns:wpc="http://schemas.microsoft.com/office/word/2010/wordprocessingCanvas" xmlns:mc="http://schemas.openxmlformats.org/markup-compatibility/2006" xmlns:o="urn:schemas-microsoft-com:office:office" xmlns:r="http://schemas.openxmlformats.org/officeDocument/2006/relationships" xmlns:m="http://schemas.openxmlformats.org/officeDocument/2006/math" xmlns:v="urn:schemas-microsoft-com:vml" xmlns:wp14="http://schemas.microsoft.com/office/word/2010/wordprocessingDrawing" xmlns:wp="http://schemas.openxmlformats.org/drawingml/2006/wordprocessingDrawing" xmlns:w10="urn:schemas-microsoft-com:office:word" xmlns:w="http://schemas.openxmlformats.org/wordprocessingml/2006/main" xmlns:w14="http://schemas.microsoft.com/office/word/2010/wordml" xmlns:wpg="http://schemas.microsoft.com/office/word/2010/wordprocessingGroup" xmlns:wpi="http://schemas.microsoft.com/office/word/2010/wordprocessingInk" xmlns:wne="http://schemas.microsoft.com/office/word/2006/wordml" xmlns:wps="http://schemas.microsoft.com/office/word/2010/wordprocessingShape" mc:Ignorable="w14 wp14">
   <w:p>
     <w:pPr>
       <w:pStyle w:val="Footer"/>
@@ -250,7 +230,7 @@
 </file>
 
 <file path=word/footer2.xml><?xml version="1.0" encoding="utf-8"?>
-<w:ftr xmlns:wpc="http://schemas.microsoft.com/office/word/2010/wordprocessingCanvas" xmlns:cx="http://schemas.microsoft.com/office/drawing/2014/chartex" xmlns:cx1="http://schemas.microsoft.com/office/drawing/2015/9/8/chartex" xmlns:cx2="http://schemas.microsoft.com/office/drawing/2015/10/21/chartex" xmlns:cx3="http://schemas.microsoft.com/office/drawing/2016/5/9/chartex" xmlns:cx4="http://schemas.microsoft.com/office/drawing/2016/5/10/chartex" xmlns:cx5="http://schemas.microsoft.com/office/drawing/2016/5/11/chartex" xmlns:cx6="http://schemas.microsoft.com/office/drawing/2016/5/12/chartex" xmlns:cx7="http://schemas.microsoft.com/office/drawing/2016/5/13/chartex" xmlns:cx8="http://schemas.microsoft.com/office/drawing/2016/5/14/chartex" xmlns:mc="http://schemas.openxmlformats.org/markup-compatibility/2006" xmlns:aink="http://schemas.microsoft.com/office/drawing/2016/ink" xmlns:am3d="http://schemas.microsoft.com/office/drawing/2017/model3d" xmlns:o="urn:schemas-microsoft-com:office:office" xmlns:r="http://schemas.openxmlformats.org/officeDocument/2006/relationships" xmlns:m="http://schemas.openxmlformats.org/officeDocument/2006/math" xmlns:v="urn:schemas-microsoft-com:vml" xmlns:wp14="http://schemas.microsoft.com/office/word/2010/wordprocessingDrawing" xmlns:wp="http://schemas.openxmlformats.org/drawingml/2006/wordprocessingDrawing" xmlns:w10="urn:schemas-microsoft-com:office:word" xmlns:w="http://schemas.openxmlformats.org/wordprocessingml/2006/main" xmlns:w14="http://schemas.microsoft.com/office/word/2010/wordml" xmlns:w15="http://schemas.microsoft.com/office/word/2012/wordml" xmlns:w16cid="http://schemas.microsoft.com/office/word/2016/wordml/cid" xmlns:w16se="http://schemas.microsoft.com/office/word/2015/wordml/symex" xmlns:wpg="http://schemas.microsoft.com/office/word/2010/wordprocessingGroup" xmlns:wpi="http://schemas.microsoft.com/office/word/2010/wordprocessingInk" xmlns:wne="http://schemas.microsoft.com/office/word/2006/wordml" xmlns:wps="http://schemas.microsoft.com/office/word/2010/wordprocessingShape" mc:Ignorable="w14 w15 w16se w16cid wp14">
+<w:ftr xmlns:wpc="http://schemas.microsoft.com/office/word/2010/wordprocessingCanvas" xmlns:mc="http://schemas.openxmlformats.org/markup-compatibility/2006" xmlns:o="urn:schemas-microsoft-com:office:office" xmlns:r="http://schemas.openxmlformats.org/officeDocument/2006/relationships" xmlns:m="http://schemas.openxmlformats.org/officeDocument/2006/math" xmlns:v="urn:schemas-microsoft-com:vml" xmlns:wp14="http://schemas.microsoft.com/office/word/2010/wordprocessingDrawing" xmlns:wp="http://schemas.openxmlformats.org/drawingml/2006/wordprocessingDrawing" xmlns:w10="urn:schemas-microsoft-com:office:word" xmlns:w="http://schemas.openxmlformats.org/wordprocessingml/2006/main" xmlns:w14="http://schemas.microsoft.com/office/word/2010/wordml" xmlns:wpg="http://schemas.microsoft.com/office/word/2010/wordprocessingGroup" xmlns:wpi="http://schemas.microsoft.com/office/word/2010/wordprocessingInk" xmlns:wne="http://schemas.microsoft.com/office/word/2006/wordml" xmlns:wps="http://schemas.microsoft.com/office/word/2010/wordprocessingShape" mc:Ignorable="w14 wp14">
   <w:p>
     <w:pPr>
       <w:pStyle w:val="Footer"/>
@@ -327,7 +307,7 @@
 </file>
 
 <file path=word/footer3.xml><?xml version="1.0" encoding="utf-8"?>
-<w:ftr xmlns:wpc="http://schemas.microsoft.com/office/word/2010/wordprocessingCanvas" xmlns:cx="http://schemas.microsoft.com/office/drawing/2014/chartex" xmlns:cx1="http://schemas.microsoft.com/office/drawing/2015/9/8/chartex" xmlns:cx2="http://schemas.microsoft.com/office/drawing/2015/10/21/chartex" xmlns:cx3="http://schemas.microsoft.com/office/drawing/2016/5/9/chartex" xmlns:cx4="http://schemas.microsoft.com/office/drawing/2016/5/10/chartex" xmlns:cx5="http://schemas.microsoft.com/office/drawing/2016/5/11/chartex" xmlns:cx6="http://schemas.microsoft.com/office/drawing/2016/5/12/chartex" xmlns:cx7="http://schemas.microsoft.com/office/drawing/2016/5/13/chartex" xmlns:cx8="http://schemas.microsoft.com/office/drawing/2016/5/14/chartex" xmlns:mc="http://schemas.openxmlformats.org/markup-compatibility/2006" xmlns:aink="http://schemas.microsoft.com/office/drawing/2016/ink" xmlns:am3d="http://schemas.microsoft.com/office/drawing/2017/model3d" xmlns:o="urn:schemas-microsoft-com:office:office" xmlns:r="http://schemas.openxmlformats.org/officeDocument/2006/relationships" xmlns:m="http://schemas.openxmlformats.org/officeDocument/2006/math" xmlns:v="urn:schemas-microsoft-com:vml" xmlns:wp14="http://schemas.microsoft.com/office/word/2010/wordprocessingDrawing" xmlns:wp="http://schemas.openxmlformats.org/drawingml/2006/wordprocessingDrawing" xmlns:w10="urn:schemas-microsoft-com:office:word" xmlns:w="http://schemas.openxmlformats.org/wordprocessingml/2006/main" xmlns:w14="http://schemas.microsoft.com/office/word/2010/wordml" xmlns:w15="http://schemas.microsoft.com/office/word/2012/wordml" xmlns:w16cid="http://schemas.microsoft.com/office/word/2016/wordml/cid" xmlns:w16se="http://schemas.microsoft.com/office/word/2015/wordml/symex" xmlns:wpg="http://schemas.microsoft.com/office/word/2010/wordprocessingGroup" xmlns:wpi="http://schemas.microsoft.com/office/word/2010/wordprocessingInk" xmlns:wne="http://schemas.microsoft.com/office/word/2006/wordml" xmlns:wps="http://schemas.microsoft.com/office/word/2010/wordprocessingShape" mc:Ignorable="w14 w15 w16se w16cid wp14">
+<w:ftr xmlns:wpc="http://schemas.microsoft.com/office/word/2010/wordprocessingCanvas" xmlns:mc="http://schemas.openxmlformats.org/markup-compatibility/2006" xmlns:o="urn:schemas-microsoft-com:office:office" xmlns:r="http://schemas.openxmlformats.org/officeDocument/2006/relationships" xmlns:m="http://schemas.openxmlformats.org/officeDocument/2006/math" xmlns:v="urn:schemas-microsoft-com:vml" xmlns:wp14="http://schemas.microsoft.com/office/word/2010/wordprocessingDrawing" xmlns:wp="http://schemas.openxmlformats.org/drawingml/2006/wordprocessingDrawing" xmlns:w10="urn:schemas-microsoft-com:office:word" xmlns:w="http://schemas.openxmlformats.org/wordprocessingml/2006/main" xmlns:w14="http://schemas.microsoft.com/office/word/2010/wordml" xmlns:wpg="http://schemas.microsoft.com/office/word/2010/wordprocessingGroup" xmlns:wpi="http://schemas.microsoft.com/office/word/2010/wordprocessingInk" xmlns:wne="http://schemas.microsoft.com/office/word/2006/wordml" xmlns:wps="http://schemas.microsoft.com/office/word/2010/wordprocessingShape" mc:Ignorable="w14 wp14">
   <w:p>
     <w:pPr>
       <w:pStyle w:val="Footer"/>
@@ -337,7 +317,7 @@
 </file>
 
 <file path=word/footnotes.xml><?xml version="1.0" encoding="utf-8"?>
-<w:footnotes xmlns:wpc="http://schemas.microsoft.com/office/word/2010/wordprocessingCanvas" xmlns:cx="http://schemas.microsoft.com/office/drawing/2014/chartex" xmlns:cx1="http://schemas.microsoft.com/office/drawing/2015/9/8/chartex" xmlns:cx2="http://schemas.microsoft.com/office/drawing/2015/10/21/chartex" xmlns:cx3="http://schemas.microsoft.com/office/drawing/2016/5/9/chartex" xmlns:cx4="http://schemas.microsoft.com/office/drawing/2016/5/10/chartex" xmlns:cx5="http://schemas.microsoft.com/office/drawing/2016/5/11/chartex" xmlns:cx6="http://schemas.microsoft.com/office/drawing/2016/5/12/chartex" xmlns:cx7="http://schemas.microsoft.com/office/drawing/2016/5/13/chartex" xmlns:cx8="http://schemas.microsoft.com/office/drawing/2016/5/14/chartex" xmlns:mc="http://schemas.openxmlformats.org/markup-compatibility/2006" xmlns:aink="http://schemas.microsoft.com/office/drawing/2016/ink" xmlns:am3d="http://schemas.microsoft.com/office/drawing/2017/model3d" xmlns:o="urn:schemas-microsoft-com:office:office" xmlns:r="http://schemas.openxmlformats.org/officeDocument/2006/relationships" xmlns:m="http://schemas.openxmlformats.org/officeDocument/2006/math" xmlns:v="urn:schemas-microsoft-com:vml" xmlns:wp14="http://schemas.microsoft.com/office/word/2010/wordprocessingDrawing" xmlns:wp="http://schemas.openxmlformats.org/drawingml/2006/wordprocessingDrawing" xmlns:w10="urn:schemas-microsoft-com:office:word" xmlns:w="http://schemas.openxmlformats.org/wordprocessingml/2006/main" xmlns:w14="http://schemas.microsoft.com/office/word/2010/wordml" xmlns:w15="http://schemas.microsoft.com/office/word/2012/wordml" xmlns:w16cid="http://schemas.microsoft.com/office/word/2016/wordml/cid" xmlns:w16se="http://schemas.microsoft.com/office/word/2015/wordml/symex" xmlns:wpg="http://schemas.microsoft.com/office/word/2010/wordprocessingGroup" xmlns:wpi="http://schemas.microsoft.com/office/word/2010/wordprocessingInk" xmlns:wne="http://schemas.microsoft.com/office/word/2006/wordml" xmlns:wps="http://schemas.microsoft.com/office/word/2010/wordprocessingShape" mc:Ignorable="w14 w15 w16se w16cid wp14">
+<w:footnotes xmlns:wpc="http://schemas.microsoft.com/office/word/2010/wordprocessingCanvas" xmlns:mc="http://schemas.openxmlformats.org/markup-compatibility/2006" xmlns:o="urn:schemas-microsoft-com:office:office" xmlns:r="http://schemas.openxmlformats.org/officeDocument/2006/relationships" xmlns:m="http://schemas.openxmlformats.org/officeDocument/2006/math" xmlns:v="urn:schemas-microsoft-com:vml" xmlns:wp14="http://schemas.microsoft.com/office/word/2010/wordprocessingDrawing" xmlns:wp="http://schemas.openxmlformats.org/drawingml/2006/wordprocessingDrawing" xmlns:w10="urn:schemas-microsoft-com:office:word" xmlns:w="http://schemas.openxmlformats.org/wordprocessingml/2006/main" xmlns:w14="http://schemas.microsoft.com/office/word/2010/wordml" xmlns:wpg="http://schemas.microsoft.com/office/word/2010/wordprocessingGroup" xmlns:wpi="http://schemas.microsoft.com/office/word/2010/wordprocessingInk" xmlns:wne="http://schemas.microsoft.com/office/word/2006/wordml" xmlns:wps="http://schemas.microsoft.com/office/word/2010/wordprocessingShape" mc:Ignorable="w14 wp14">
   <w:footnote w:type="separator" w:id="-1">
     <w:p>
       <w:r>
@@ -356,7 +336,7 @@
 </file>
 
 <file path=word/header1.xml><?xml version="1.0" encoding="utf-8"?>
-<w:hdr xmlns:wpc="http://schemas.microsoft.com/office/word/2010/wordprocessingCanvas" xmlns:cx="http://schemas.microsoft.com/office/drawing/2014/chartex" xmlns:cx1="http://schemas.microsoft.com/office/drawing/2015/9/8/chartex" xmlns:cx2="http://schemas.microsoft.com/office/drawing/2015/10/21/chartex" xmlns:cx3="http://schemas.microsoft.com/office/drawing/2016/5/9/chartex" xmlns:cx4="http://schemas.microsoft.com/office/drawing/2016/5/10/chartex" xmlns:cx5="http://schemas.microsoft.com/office/drawing/2016/5/11/chartex" xmlns:cx6="http://schemas.microsoft.com/office/drawing/2016/5/12/chartex" xmlns:cx7="http://schemas.microsoft.com/office/drawing/2016/5/13/chartex" xmlns:cx8="http://schemas.microsoft.com/office/drawing/2016/5/14/chartex" xmlns:mc="http://schemas.openxmlformats.org/markup-compatibility/2006" xmlns:aink="http://schemas.microsoft.com/office/drawing/2016/ink" xmlns:am3d="http://schemas.microsoft.com/office/drawing/2017/model3d" xmlns:o="urn:schemas-microsoft-com:office:office" xmlns:r="http://schemas.openxmlformats.org/officeDocument/2006/relationships" xmlns:m="http://schemas.openxmlformats.org/officeDocument/2006/math" xmlns:v="urn:schemas-microsoft-com:vml" xmlns:wp14="http://schemas.microsoft.com/office/word/2010/wordprocessingDrawing" xmlns:wp="http://schemas.openxmlformats.org/drawingml/2006/wordprocessingDrawing" xmlns:w10="urn:schemas-microsoft-com:office:word" xmlns:w="http://schemas.openxmlformats.org/wordprocessingml/2006/main" xmlns:w14="http://schemas.microsoft.com/office/word/2010/wordml" xmlns:w15="http://schemas.microsoft.com/office/word/2012/wordml" xmlns:w16cid="http://schemas.microsoft.com/office/word/2016/wordml/cid" xmlns:w16se="http://schemas.microsoft.com/office/word/2015/wordml/symex" xmlns:wpg="http://schemas.microsoft.com/office/word/2010/wordprocessingGroup" xmlns:wpi="http://schemas.microsoft.com/office/word/2010/wordprocessingInk" xmlns:wne="http://schemas.microsoft.com/office/word/2006/wordml" xmlns:wps="http://schemas.microsoft.com/office/word/2010/wordprocessingShape" mc:Ignorable="w14 w15 w16se w16cid wp14">
+<w:hdr xmlns:wpc="http://schemas.microsoft.com/office/word/2010/wordprocessingCanvas" xmlns:mc="http://schemas.openxmlformats.org/markup-compatibility/2006" xmlns:o="urn:schemas-microsoft-com:office:office" xmlns:r="http://schemas.openxmlformats.org/officeDocument/2006/relationships" xmlns:m="http://schemas.openxmlformats.org/officeDocument/2006/math" xmlns:v="urn:schemas-microsoft-com:vml" xmlns:wp14="http://schemas.microsoft.com/office/word/2010/wordprocessingDrawing" xmlns:wp="http://schemas.openxmlformats.org/drawingml/2006/wordprocessingDrawing" xmlns:w10="urn:schemas-microsoft-com:office:word" xmlns:w="http://schemas.openxmlformats.org/wordprocessingml/2006/main" xmlns:w14="http://schemas.microsoft.com/office/word/2010/wordml" xmlns:wpg="http://schemas.microsoft.com/office/word/2010/wordprocessingGroup" xmlns:wpi="http://schemas.microsoft.com/office/word/2010/wordprocessingInk" xmlns:wne="http://schemas.microsoft.com/office/word/2006/wordml" xmlns:wps="http://schemas.microsoft.com/office/word/2010/wordprocessingShape" mc:Ignorable="w14 wp14">
   <w:p>
     <w:pPr>
       <w:pStyle w:val="Header"/>
@@ -366,7 +346,7 @@
 </file>
 
 <file path=word/header2.xml><?xml version="1.0" encoding="utf-8"?>
-<w:hdr xmlns:wpc="http://schemas.microsoft.com/office/word/2010/wordprocessingCanvas" xmlns:cx="http://schemas.microsoft.com/office/drawing/2014/chartex" xmlns:cx1="http://schemas.microsoft.com/office/drawing/2015/9/8/chartex" xmlns:cx2="http://schemas.microsoft.com/office/drawing/2015/10/21/chartex" xmlns:cx3="http://schemas.microsoft.com/office/drawing/2016/5/9/chartex" xmlns:cx4="http://schemas.microsoft.com/office/drawing/2016/5/10/chartex" xmlns:cx5="http://schemas.microsoft.com/office/drawing/2016/5/11/chartex" xmlns:cx6="http://schemas.microsoft.com/office/drawing/2016/5/12/chartex" xmlns:cx7="http://schemas.microsoft.com/office/drawing/2016/5/13/chartex" xmlns:cx8="http://schemas.microsoft.com/office/drawing/2016/5/14/chartex" xmlns:mc="http://schemas.openxmlformats.org/markup-compatibility/2006" xmlns:aink="http://schemas.microsoft.com/office/drawing/2016/ink" xmlns:am3d="http://schemas.microsoft.com/office/drawing/2017/model3d" xmlns:o="urn:schemas-microsoft-com:office:office" xmlns:r="http://schemas.openxmlformats.org/officeDocument/2006/relationships" xmlns:m="http://schemas.openxmlformats.org/officeDocument/2006/math" xmlns:v="urn:schemas-microsoft-com:vml" xmlns:wp14="http://schemas.microsoft.com/office/word/2010/wordprocessingDrawing" xmlns:wp="http://schemas.openxmlformats.org/drawingml/2006/wordprocessingDrawing" xmlns:w10="urn:schemas-microsoft-com:office:word" xmlns:w="http://schemas.openxmlformats.org/wordprocessingml/2006/main" xmlns:w14="http://schemas.microsoft.com/office/word/2010/wordml" xmlns:w15="http://schemas.microsoft.com/office/word/2012/wordml" xmlns:w16cid="http://schemas.microsoft.com/office/word/2016/wordml/cid" xmlns:w16se="http://schemas.microsoft.com/office/word/2015/wordml/symex" xmlns:wpg="http://schemas.microsoft.com/office/word/2010/wordprocessingGroup" xmlns:wpi="http://schemas.microsoft.com/office/word/2010/wordprocessingInk" xmlns:wne="http://schemas.microsoft.com/office/word/2006/wordml" xmlns:wps="http://schemas.microsoft.com/office/word/2010/wordprocessingShape" mc:Ignorable="w14 w15 w16se w16cid wp14">
+<w:hdr xmlns:wpc="http://schemas.microsoft.com/office/word/2010/wordprocessingCanvas" xmlns:mc="http://schemas.openxmlformats.org/markup-compatibility/2006" xmlns:o="urn:schemas-microsoft-com:office:office" xmlns:r="http://schemas.openxmlformats.org/officeDocument/2006/relationships" xmlns:m="http://schemas.openxmlformats.org/officeDocument/2006/math" xmlns:v="urn:schemas-microsoft-com:vml" xmlns:wp14="http://schemas.microsoft.com/office/word/2010/wordprocessingDrawing" xmlns:wp="http://schemas.openxmlformats.org/drawingml/2006/wordprocessingDrawing" xmlns:w10="urn:schemas-microsoft-com:office:word" xmlns:w="http://schemas.openxmlformats.org/wordprocessingml/2006/main" xmlns:w14="http://schemas.microsoft.com/office/word/2010/wordml" xmlns:wpg="http://schemas.microsoft.com/office/word/2010/wordprocessingGroup" xmlns:wpi="http://schemas.microsoft.com/office/word/2010/wordprocessingInk" xmlns:wne="http://schemas.microsoft.com/office/word/2006/wordml" xmlns:wps="http://schemas.microsoft.com/office/word/2010/wordprocessingShape" mc:Ignorable="w14 wp14">
   <w:p>
     <w:pPr>
       <w:pStyle w:val="Heading5"/>
@@ -406,7 +386,7 @@
 </file>
 
 <file path=word/header3.xml><?xml version="1.0" encoding="utf-8"?>
-<w:hdr xmlns:wpc="http://schemas.microsoft.com/office/word/2010/wordprocessingCanvas" xmlns:cx="http://schemas.microsoft.com/office/drawing/2014/chartex" xmlns:cx1="http://schemas.microsoft.com/office/drawing/2015/9/8/chartex" xmlns:cx2="http://schemas.microsoft.com/office/drawing/2015/10/21/chartex" xmlns:cx3="http://schemas.microsoft.com/office/drawing/2016/5/9/chartex" xmlns:cx4="http://schemas.microsoft.com/office/drawing/2016/5/10/chartex" xmlns:cx5="http://schemas.microsoft.com/office/drawing/2016/5/11/chartex" xmlns:cx6="http://schemas.microsoft.com/office/drawing/2016/5/12/chartex" xmlns:cx7="http://schemas.microsoft.com/office/drawing/2016/5/13/chartex" xmlns:cx8="http://schemas.microsoft.com/office/drawing/2016/5/14/chartex" xmlns:mc="http://schemas.openxmlformats.org/markup-compatibility/2006" xmlns:aink="http://schemas.microsoft.com/office/drawing/2016/ink" xmlns:am3d="http://schemas.microsoft.com/office/drawing/2017/model3d" xmlns:o="urn:schemas-microsoft-com:office:office" xmlns:r="http://schemas.openxmlformats.org/officeDocument/2006/relationships" xmlns:m="http://schemas.openxmlformats.org/officeDocument/2006/math" xmlns:v="urn:schemas-microsoft-com:vml" xmlns:wp14="http://schemas.microsoft.com/office/word/2010/wordprocessingDrawing" xmlns:wp="http://schemas.openxmlformats.org/drawingml/2006/wordprocessingDrawing" xmlns:w10="urn:schemas-microsoft-com:office:word" xmlns:w="http://schemas.openxmlformats.org/wordprocessingml/2006/main" xmlns:w14="http://schemas.microsoft.com/office/word/2010/wordml" xmlns:w15="http://schemas.microsoft.com/office/word/2012/wordml" xmlns:w16cid="http://schemas.microsoft.com/office/word/2016/wordml/cid" xmlns:w16se="http://schemas.microsoft.com/office/word/2015/wordml/symex" xmlns:wpg="http://schemas.microsoft.com/office/word/2010/wordprocessingGroup" xmlns:wpi="http://schemas.microsoft.com/office/word/2010/wordprocessingInk" xmlns:wne="http://schemas.microsoft.com/office/word/2006/wordml" xmlns:wps="http://schemas.microsoft.com/office/word/2010/wordprocessingShape" mc:Ignorable="w14 w15 w16se w16cid wp14">
+<w:hdr xmlns:wpc="http://schemas.microsoft.com/office/word/2010/wordprocessingCanvas" xmlns:mc="http://schemas.openxmlformats.org/markup-compatibility/2006" xmlns:o="urn:schemas-microsoft-com:office:office" xmlns:r="http://schemas.openxmlformats.org/officeDocument/2006/relationships" xmlns:m="http://schemas.openxmlformats.org/officeDocument/2006/math" xmlns:v="urn:schemas-microsoft-com:vml" xmlns:wp14="http://schemas.microsoft.com/office/word/2010/wordprocessingDrawing" xmlns:wp="http://schemas.openxmlformats.org/drawingml/2006/wordprocessingDrawing" xmlns:w10="urn:schemas-microsoft-com:office:word" xmlns:w="http://schemas.openxmlformats.org/wordprocessingml/2006/main" xmlns:w14="http://schemas.microsoft.com/office/word/2010/wordml" xmlns:wpg="http://schemas.microsoft.com/office/word/2010/wordprocessingGroup" xmlns:wpi="http://schemas.microsoft.com/office/word/2010/wordprocessingInk" xmlns:wne="http://schemas.microsoft.com/office/word/2006/wordml" xmlns:wps="http://schemas.microsoft.com/office/word/2010/wordprocessingShape" mc:Ignorable="w14 wp14">
   <w:p>
     <w:pPr>
       <w:pStyle w:val="Header"/>
@@ -416,8 +396,8 @@
 </file>
 
 <file path=word/numbering.xml><?xml version="1.0" encoding="utf-8"?>
-<w:numbering xmlns:wpc="http://schemas.microsoft.com/office/word/2010/wordprocessingCanvas" xmlns:cx="http://schemas.microsoft.com/office/drawing/2014/chartex" xmlns:cx1="http://schemas.microsoft.com/office/drawing/2015/9/8/chartex" xmlns:cx2="http://schemas.microsoft.com/office/drawing/2015/10/21/chartex" xmlns:cx3="http://schemas.microsoft.com/office/drawing/2016/5/9/chartex" xmlns:cx4="http://schemas.microsoft.com/office/drawing/2016/5/10/chartex" xmlns:cx5="http://schemas.microsoft.com/office/drawing/2016/5/11/chartex" xmlns:cx6="http://schemas.microsoft.com/office/drawing/2016/5/12/chartex" xmlns:cx7="http://schemas.microsoft.com/office/drawing/2016/5/13/chartex" xmlns:cx8="http://schemas.microsoft.com/office/drawing/2016/5/14/chartex" xmlns:mc="http://schemas.openxmlformats.org/markup-compatibility/2006" xmlns:aink="http://schemas.microsoft.com/office/drawing/2016/ink" xmlns:am3d="http://schemas.microsoft.com/office/drawing/2017/model3d" xmlns:o="urn:schemas-microsoft-com:office:office" xmlns:r="http://schemas.openxmlformats.org/officeDocument/2006/relationships" xmlns:m="http://schemas.openxmlformats.org/officeDocument/2006/math" xmlns:v="urn:schemas-microsoft-com:vml" xmlns:wp14="http://schemas.microsoft.com/office/word/2010/wordprocessingDrawing" xmlns:wp="http://schemas.openxmlformats.org/drawingml/2006/wordprocessingDrawing" xmlns:w10="urn:schemas-microsoft-com:office:word" xmlns:w="http://schemas.openxmlformats.org/wordprocessingml/2006/main" xmlns:w14="http://schemas.microsoft.com/office/word/2010/wordml" xmlns:w15="http://schemas.microsoft.com/office/word/2012/wordml" xmlns:w16cid="http://schemas.microsoft.com/office/word/2016/wordml/cid" xmlns:w16se="http://schemas.microsoft.com/office/word/2015/wordml/symex" xmlns:wpg="http://schemas.microsoft.com/office/word/2010/wordprocessingGroup" xmlns:wpi="http://schemas.microsoft.com/office/word/2010/wordprocessingInk" xmlns:wne="http://schemas.microsoft.com/office/word/2006/wordml" xmlns:wps="http://schemas.microsoft.com/office/word/2010/wordprocessingShape" mc:Ignorable="w14 w15 w16se w16cid wp14">
-  <w:abstractNum w:abstractNumId="0" w15:restartNumberingAfterBreak="0">
+<w:numbering xmlns:wpc="http://schemas.microsoft.com/office/word/2010/wordprocessingCanvas" xmlns:mc="http://schemas.openxmlformats.org/markup-compatibility/2006" xmlns:o="urn:schemas-microsoft-com:office:office" xmlns:r="http://schemas.openxmlformats.org/officeDocument/2006/relationships" xmlns:m="http://schemas.openxmlformats.org/officeDocument/2006/math" xmlns:v="urn:schemas-microsoft-com:vml" xmlns:wp14="http://schemas.microsoft.com/office/word/2010/wordprocessingDrawing" xmlns:wp="http://schemas.openxmlformats.org/drawingml/2006/wordprocessingDrawing" xmlns:w10="urn:schemas-microsoft-com:office:word" xmlns:w="http://schemas.openxmlformats.org/wordprocessingml/2006/main" xmlns:w14="http://schemas.microsoft.com/office/word/2010/wordml" xmlns:wpg="http://schemas.microsoft.com/office/word/2010/wordprocessingGroup" xmlns:wpi="http://schemas.microsoft.com/office/word/2010/wordprocessingInk" xmlns:wne="http://schemas.microsoft.com/office/word/2006/wordml" xmlns:wps="http://schemas.microsoft.com/office/word/2010/wordprocessingShape" mc:Ignorable="w14 wp14">
+  <w:abstractNum w:abstractNumId="0">
     <w:nsid w:val="FFFFFF7C"/>
     <w:multiLevelType w:val="singleLevel"/>
     <w:tmpl w:val="0E0057AE"/>
@@ -434,7 +414,7 @@
       </w:pPr>
     </w:lvl>
   </w:abstractNum>
-  <w:abstractNum w:abstractNumId="1" w15:restartNumberingAfterBreak="0">
+  <w:abstractNum w:abstractNumId="1">
     <w:nsid w:val="FFFFFF7D"/>
     <w:multiLevelType w:val="singleLevel"/>
     <w:tmpl w:val="B8620326"/>
@@ -451,7 +431,7 @@
       </w:pPr>
     </w:lvl>
   </w:abstractNum>
-  <w:abstractNum w:abstractNumId="2" w15:restartNumberingAfterBreak="0">
+  <w:abstractNum w:abstractNumId="2">
     <w:nsid w:val="FFFFFF7E"/>
     <w:multiLevelType w:val="singleLevel"/>
     <w:tmpl w:val="0CD818EE"/>
@@ -468,7 +448,7 @@
       </w:pPr>
     </w:lvl>
   </w:abstractNum>
-  <w:abstractNum w:abstractNumId="3" w15:restartNumberingAfterBreak="0">
+  <w:abstractNum w:abstractNumId="3">
     <w:nsid w:val="FFFFFF7F"/>
     <w:multiLevelType w:val="singleLevel"/>
     <w:tmpl w:val="7388C58C"/>
@@ -485,7 +465,7 @@
       </w:pPr>
     </w:lvl>
   </w:abstractNum>
-  <w:abstractNum w:abstractNumId="4" w15:restartNumberingAfterBreak="0">
+  <w:abstractNum w:abstractNumId="4">
     <w:nsid w:val="FFFFFF80"/>
     <w:multiLevelType w:val="singleLevel"/>
     <w:tmpl w:val="A62A3746"/>
@@ -505,7 +485,7 @@
       </w:rPr>
     </w:lvl>
   </w:abstractNum>
-  <w:abstractNum w:abstractNumId="5" w15:restartNumberingAfterBreak="0">
+  <w:abstractNum w:abstractNumId="5">
     <w:nsid w:val="FFFFFF81"/>
     <w:multiLevelType w:val="singleLevel"/>
     <w:tmpl w:val="5804E708"/>
@@ -525,7 +505,7 @@
       </w:rPr>
     </w:lvl>
   </w:abstractNum>
-  <w:abstractNum w:abstractNumId="6" w15:restartNumberingAfterBreak="0">
+  <w:abstractNum w:abstractNumId="6">
     <w:nsid w:val="FFFFFF82"/>
     <w:multiLevelType w:val="singleLevel"/>
     <w:tmpl w:val="D8FAA272"/>
@@ -545,7 +525,7 @@
       </w:rPr>
     </w:lvl>
   </w:abstractNum>
-  <w:abstractNum w:abstractNumId="7" w15:restartNumberingAfterBreak="0">
+  <w:abstractNum w:abstractNumId="7">
     <w:nsid w:val="FFFFFF83"/>
     <w:multiLevelType w:val="singleLevel"/>
     <w:tmpl w:val="8A045DA4"/>
@@ -565,7 +545,7 @@
       </w:rPr>
     </w:lvl>
   </w:abstractNum>
-  <w:abstractNum w:abstractNumId="8" w15:restartNumberingAfterBreak="0">
+  <w:abstractNum w:abstractNumId="8">
     <w:nsid w:val="FFFFFF88"/>
     <w:multiLevelType w:val="singleLevel"/>
     <w:tmpl w:val="D1B83144"/>
@@ -582,7 +562,7 @@
       </w:pPr>
     </w:lvl>
   </w:abstractNum>
-  <w:abstractNum w:abstractNumId="9" w15:restartNumberingAfterBreak="0">
+  <w:abstractNum w:abstractNumId="9">
     <w:nsid w:val="FFFFFF89"/>
     <w:multiLevelType w:val="singleLevel"/>
     <w:tmpl w:val="1C762CD6"/>
@@ -602,7 +582,7 @@
       </w:rPr>
     </w:lvl>
   </w:abstractNum>
-  <w:abstractNum w:abstractNumId="10" w15:restartNumberingAfterBreak="0">
+  <w:abstractNum w:abstractNumId="10">
     <w:nsid w:val="28254E26"/>
     <w:multiLevelType w:val="hybridMultilevel"/>
     <w:tmpl w:val="93AE24C0"/>
@@ -781,7 +761,7 @@
 </file>
 
 <file path=word/styles.xml><?xml version="1.0" encoding="utf-8"?>
-<w:styles xmlns:mc="http://schemas.openxmlformats.org/markup-compatibility/2006" xmlns:r="http://schemas.openxmlformats.org/officeDocument/2006/relationships" xmlns:w="http://schemas.openxmlformats.org/wordprocessingml/2006/main" xmlns:w14="http://schemas.microsoft.com/office/word/2010/wordml" xmlns:w15="http://schemas.microsoft.com/office/word/2012/wordml" xmlns:w16cid="http://schemas.microsoft.com/office/word/2016/wordml/cid" xmlns:w16se="http://schemas.microsoft.com/office/word/2015/wordml/symex" mc:Ignorable="w14 w15 w16se w16cid">
+<w:styles xmlns:mc="http://schemas.openxmlformats.org/markup-compatibility/2006" xmlns:r="http://schemas.openxmlformats.org/officeDocument/2006/relationships" xmlns:w="http://schemas.openxmlformats.org/wordprocessingml/2006/main" xmlns:w14="http://schemas.microsoft.com/office/word/2010/wordml" mc:Ignorable="w14">
   <w:docDefaults>
     <w:rPrDefault>
       <w:rPr>
@@ -791,383 +771,147 @@
     </w:rPrDefault>
     <w:pPrDefault/>
   </w:docDefaults>
-  <w:latentStyles w:defLockedState="0" w:defUIPriority="0" w:defSemiHidden="0" w:defUnhideWhenUsed="0" w:defQFormat="0" w:count="376">
-    <w:lsdException w:name="Normal" w:qFormat="1"/>
-    <w:lsdException w:name="heading 1" w:qFormat="1"/>
-    <w:lsdException w:name="heading 2" w:semiHidden="1" w:unhideWhenUsed="1" w:qFormat="1"/>
-    <w:lsdException w:name="heading 3" w:semiHidden="1" w:unhideWhenUsed="1" w:qFormat="1"/>
-    <w:lsdException w:name="heading 4" w:semiHidden="1" w:unhideWhenUsed="1" w:qFormat="1"/>
-    <w:lsdException w:name="heading 5" w:semiHidden="1" w:unhideWhenUsed="1" w:qFormat="1"/>
-    <w:lsdException w:name="heading 6" w:semiHidden="1" w:unhideWhenUsed="1" w:qFormat="1"/>
-    <w:lsdException w:name="heading 7" w:semiHidden="1" w:unhideWhenUsed="1" w:qFormat="1"/>
-    <w:lsdException w:name="heading 8" w:semiHidden="1" w:unhideWhenUsed="1" w:qFormat="1"/>
-    <w:lsdException w:name="heading 9" w:semiHidden="1" w:unhideWhenUsed="1" w:qFormat="1"/>
-    <w:lsdException w:name="index 1" w:semiHidden="1" w:unhideWhenUsed="1"/>
-    <w:lsdException w:name="index 2" w:semiHidden="1" w:unhideWhenUsed="1"/>
-    <w:lsdException w:name="index 3" w:semiHidden="1" w:unhideWhenUsed="1"/>
-    <w:lsdException w:name="index 4" w:semiHidden="1" w:unhideWhenUsed="1"/>
-    <w:lsdException w:name="index 5" w:semiHidden="1" w:unhideWhenUsed="1"/>
-    <w:lsdException w:name="index 6" w:semiHidden="1" w:unhideWhenUsed="1"/>
-    <w:lsdException w:name="index 7" w:semiHidden="1" w:unhideWhenUsed="1"/>
-    <w:lsdException w:name="index 8" w:semiHidden="1" w:unhideWhenUsed="1"/>
-    <w:lsdException w:name="index 9" w:semiHidden="1" w:unhideWhenUsed="1"/>
-    <w:lsdException w:name="toc 1" w:semiHidden="1" w:unhideWhenUsed="1"/>
-    <w:lsdException w:name="toc 2" w:semiHidden="1" w:unhideWhenUsed="1"/>
-    <w:lsdException w:name="toc 3" w:semiHidden="1" w:unhideWhenUsed="1"/>
-    <w:lsdException w:name="toc 4" w:semiHidden="1" w:unhideWhenUsed="1"/>
-    <w:lsdException w:name="toc 5" w:semiHidden="1" w:unhideWhenUsed="1"/>
-    <w:lsdException w:name="toc 6" w:semiHidden="1" w:unhideWhenUsed="1"/>
-    <w:lsdException w:name="toc 7" w:semiHidden="1" w:unhideWhenUsed="1"/>
-    <w:lsdException w:name="toc 8" w:semiHidden="1" w:unhideWhenUsed="1"/>
-    <w:lsdException w:name="toc 9" w:semiHidden="1" w:unhideWhenUsed="1"/>
-    <w:lsdException w:name="Normal Indent" w:semiHidden="1" w:unhideWhenUsed="1"/>
-    <w:lsdException w:name="footnote text" w:semiHidden="1" w:unhideWhenUsed="1"/>
-    <w:lsdException w:name="annotation text" w:semiHidden="1" w:unhideWhenUsed="1"/>
-    <w:lsdException w:name="header" w:semiHidden="1" w:unhideWhenUsed="1"/>
-    <w:lsdException w:name="footer" w:semiHidden="1" w:unhideWhenUsed="1"/>
-    <w:lsdException w:name="index heading" w:semiHidden="1" w:unhideWhenUsed="1"/>
-    <w:lsdException w:name="caption" w:semiHidden="1" w:unhideWhenUsed="1" w:qFormat="1"/>
-    <w:lsdException w:name="table of figures" w:semiHidden="1" w:unhideWhenUsed="1"/>
-    <w:lsdException w:name="envelope address" w:semiHidden="1" w:unhideWhenUsed="1"/>
-    <w:lsdException w:name="envelope return" w:semiHidden="1" w:unhideWhenUsed="1"/>
-    <w:lsdException w:name="footnote reference" w:semiHidden="1" w:unhideWhenUsed="1"/>
-    <w:lsdException w:name="annotation reference" w:semiHidden="1" w:unhideWhenUsed="1"/>
-    <w:lsdException w:name="line number" w:semiHidden="1" w:unhideWhenUsed="1"/>
-    <w:lsdException w:name="page number" w:semiHidden="1" w:unhideWhenUsed="1"/>
-    <w:lsdException w:name="endnote reference" w:semiHidden="1" w:unhideWhenUsed="1"/>
-    <w:lsdException w:name="endnote text" w:semiHidden="1" w:unhideWhenUsed="1"/>
-    <w:lsdException w:name="table of authorities" w:semiHidden="1" w:unhideWhenUsed="1"/>
-    <w:lsdException w:name="macro" w:semiHidden="1" w:unhideWhenUsed="1"/>
-    <w:lsdException w:name="toa heading" w:semiHidden="1" w:unhideWhenUsed="1"/>
-    <w:lsdException w:name="List" w:semiHidden="1" w:unhideWhenUsed="1"/>
-    <w:lsdException w:name="List Bullet" w:semiHidden="1" w:unhideWhenUsed="1"/>
-    <w:lsdException w:name="List 2" w:semiHidden="1" w:unhideWhenUsed="1"/>
-    <w:lsdException w:name="List 3" w:semiHidden="1" w:unhideWhenUsed="1"/>
-    <w:lsdException w:name="List Bullet 2" w:semiHidden="1" w:unhideWhenUsed="1"/>
-    <w:lsdException w:name="List Bullet 3" w:semiHidden="1" w:unhideWhenUsed="1"/>
-    <w:lsdException w:name="List Bullet 4" w:semiHidden="1" w:unhideWhenUsed="1"/>
-    <w:lsdException w:name="List Bullet 5" w:semiHidden="1" w:unhideWhenUsed="1"/>
-    <w:lsdException w:name="List Number 2" w:semiHidden="1" w:unhideWhenUsed="1"/>
-    <w:lsdException w:name="List Number 3" w:semiHidden="1" w:unhideWhenUsed="1"/>
-    <w:lsdException w:name="List Number 4" w:semiHidden="1" w:unhideWhenUsed="1"/>
-    <w:lsdException w:name="List Number 5" w:semiHidden="1" w:unhideWhenUsed="1"/>
-    <w:lsdException w:name="Title" w:qFormat="1"/>
-    <w:lsdException w:name="Closing" w:semiHidden="1" w:unhideWhenUsed="1"/>
-    <w:lsdException w:name="Signature" w:semiHidden="1" w:unhideWhenUsed="1"/>
-    <w:lsdException w:name="Default Paragraph Font" w:semiHidden="1" w:unhideWhenUsed="1"/>
-    <w:lsdException w:name="Body Text" w:semiHidden="1" w:unhideWhenUsed="1"/>
-    <w:lsdException w:name="Body Text Indent" w:semiHidden="1" w:unhideWhenUsed="1"/>
-    <w:lsdException w:name="List Continue" w:semiHidden="1" w:unhideWhenUsed="1"/>
-    <w:lsdException w:name="List Continue 2" w:semiHidden="1" w:unhideWhenUsed="1"/>
-    <w:lsdException w:name="List Continue 3" w:semiHidden="1" w:unhideWhenUsed="1"/>
-    <w:lsdException w:name="List Continue 4" w:semiHidden="1" w:unhideWhenUsed="1"/>
-    <w:lsdException w:name="List Continue 5" w:semiHidden="1" w:unhideWhenUsed="1"/>
-    <w:lsdException w:name="Message Header" w:semiHidden="1" w:unhideWhenUsed="1"/>
-    <w:lsdException w:name="Subtitle" w:qFormat="1"/>
-    <w:lsdException w:name="Body Text First Indent 2" w:semiHidden="1" w:unhideWhenUsed="1"/>
-    <w:lsdException w:name="Note Heading" w:semiHidden="1" w:unhideWhenUsed="1"/>
-    <w:lsdException w:name="Body Text 2" w:semiHidden="1" w:unhideWhenUsed="1"/>
-    <w:lsdException w:name="Body Text 3" w:semiHidden="1" w:unhideWhenUsed="1"/>
-    <w:lsdException w:name="Body Text Indent 2" w:semiHidden="1" w:unhideWhenUsed="1"/>
-    <w:lsdException w:name="Body Text Indent 3" w:semiHidden="1" w:unhideWhenUsed="1"/>
-    <w:lsdException w:name="Block Text" w:semiHidden="1" w:unhideWhenUsed="1"/>
-    <w:lsdException w:name="Hyperlink" w:semiHidden="1" w:unhideWhenUsed="1"/>
-    <w:lsdException w:name="FollowedHyperlink" w:semiHidden="1" w:unhideWhenUsed="1"/>
-    <w:lsdException w:name="Strong" w:qFormat="1"/>
-    <w:lsdException w:name="Emphasis" w:qFormat="1"/>
-    <w:lsdException w:name="Document Map" w:semiHidden="1" w:unhideWhenUsed="1"/>
-    <w:lsdException w:name="Plain Text" w:semiHidden="1" w:unhideWhenUsed="1"/>
-    <w:lsdException w:name="E-mail Signature" w:semiHidden="1" w:unhideWhenUsed="1"/>
-    <w:lsdException w:name="HTML Top of Form" w:semiHidden="1" w:unhideWhenUsed="1"/>
-    <w:lsdException w:name="HTML Bottom of Form" w:semiHidden="1" w:unhideWhenUsed="1"/>
-    <w:lsdException w:name="Normal (Web)" w:semiHidden="1" w:unhideWhenUsed="1"/>
-    <w:lsdException w:name="HTML Acronym" w:semiHidden="1" w:unhideWhenUsed="1"/>
-    <w:lsdException w:name="HTML Address" w:semiHidden="1" w:unhideWhenUsed="1"/>
-    <w:lsdException w:name="HTML Cite" w:semiHidden="1" w:unhideWhenUsed="1"/>
-    <w:lsdException w:name="HTML Code" w:semiHidden="1" w:unhideWhenUsed="1"/>
-    <w:lsdException w:name="HTML Definition" w:semiHidden="1" w:unhideWhenUsed="1"/>
-    <w:lsdException w:name="HTML Keyboard" w:semiHidden="1" w:unhideWhenUsed="1"/>
-    <w:lsdException w:name="HTML Preformatted" w:semiHidden="1" w:unhideWhenUsed="1"/>
-    <w:lsdException w:name="HTML Sample" w:semiHidden="1" w:unhideWhenUsed="1"/>
-    <w:lsdException w:name="HTML Typewriter" w:semiHidden="1" w:unhideWhenUsed="1"/>
-    <w:lsdException w:name="HTML Variable" w:semiHidden="1" w:unhideWhenUsed="1"/>
-    <w:lsdException w:name="Normal Table" w:semiHidden="1" w:unhideWhenUsed="1"/>
-    <w:lsdException w:name="annotation subject" w:semiHidden="1" w:unhideWhenUsed="1"/>
-    <w:lsdException w:name="No List" w:semiHidden="1" w:unhideWhenUsed="1"/>
-    <w:lsdException w:name="Outline List 1" w:semiHidden="1" w:unhideWhenUsed="1"/>
-    <w:lsdException w:name="Outline List 2" w:semiHidden="1" w:unhideWhenUsed="1"/>
-    <w:lsdException w:name="Outline List 3" w:semiHidden="1" w:unhideWhenUsed="1"/>
-    <w:lsdException w:name="Table Simple 1" w:semiHidden="1" w:unhideWhenUsed="1"/>
-    <w:lsdException w:name="Table Simple 2" w:semiHidden="1" w:unhideWhenUsed="1"/>
-    <w:lsdException w:name="Table Simple 3" w:semiHidden="1" w:unhideWhenUsed="1"/>
-    <w:lsdException w:name="Table Classic 1" w:semiHidden="1" w:unhideWhenUsed="1"/>
-    <w:lsdException w:name="Table Classic 2" w:semiHidden="1" w:unhideWhenUsed="1"/>
-    <w:lsdException w:name="Table Classic 3" w:semiHidden="1" w:unhideWhenUsed="1"/>
-    <w:lsdException w:name="Table Classic 4" w:semiHidden="1" w:unhideWhenUsed="1"/>
-    <w:lsdException w:name="Table Colorful 1" w:semiHidden="1" w:unhideWhenUsed="1"/>
-    <w:lsdException w:name="Table Colorful 2" w:semiHidden="1" w:unhideWhenUsed="1"/>
-    <w:lsdException w:name="Table Colorful 3" w:semiHidden="1" w:unhideWhenUsed="1"/>
-    <w:lsdException w:name="Table Columns 1" w:semiHidden="1" w:unhideWhenUsed="1"/>
-    <w:lsdException w:name="Table Columns 2" w:semiHidden="1" w:unhideWhenUsed="1"/>
-    <w:lsdException w:name="Table Columns 3" w:semiHidden="1" w:unhideWhenUsed="1"/>
-    <w:lsdException w:name="Table Columns 4" w:semiHidden="1" w:unhideWhenUsed="1"/>
-    <w:lsdException w:name="Table Columns 5" w:semiHidden="1" w:unhideWhenUsed="1"/>
-    <w:lsdException w:name="Table Grid 1" w:semiHidden="1" w:unhideWhenUsed="1"/>
-    <w:lsdException w:name="Table Grid 2" w:semiHidden="1" w:unhideWhenUsed="1"/>
-    <w:lsdException w:name="Table Grid 3" w:semiHidden="1" w:unhideWhenUsed="1"/>
-    <w:lsdException w:name="Table Grid 4" w:semiHidden="1" w:unhideWhenUsed="1"/>
-    <w:lsdException w:name="Table Grid 5" w:semiHidden="1" w:unhideWhenUsed="1"/>
-    <w:lsdException w:name="Table Grid 6" w:semiHidden="1" w:unhideWhenUsed="1"/>
-    <w:lsdException w:name="Table Grid 7" w:semiHidden="1" w:unhideWhenUsed="1"/>
-    <w:lsdException w:name="Table Grid 8" w:semiHidden="1" w:unhideWhenUsed="1"/>
-    <w:lsdException w:name="Table List 1" w:semiHidden="1" w:unhideWhenUsed="1"/>
-    <w:lsdException w:name="Table List 2" w:semiHidden="1" w:unhideWhenUsed="1"/>
-    <w:lsdException w:name="Table List 3" w:semiHidden="1" w:unhideWhenUsed="1"/>
-    <w:lsdException w:name="Table List 4" w:semiHidden="1" w:unhideWhenUsed="1"/>
-    <w:lsdException w:name="Table List 5" w:semiHidden="1" w:unhideWhenUsed="1"/>
-    <w:lsdException w:name="Table List 6" w:semiHidden="1" w:unhideWhenUsed="1"/>
-    <w:lsdException w:name="Table List 7" w:semiHidden="1" w:unhideWhenUsed="1"/>
-    <w:lsdException w:name="Table List 8" w:semiHidden="1" w:unhideWhenUsed="1"/>
-    <w:lsdException w:name="Table 3D effects 1" w:semiHidden="1" w:unhideWhenUsed="1"/>
-    <w:lsdException w:name="Table 3D effects 2" w:semiHidden="1" w:unhideWhenUsed="1"/>
-    <w:lsdException w:name="Table 3D effects 3" w:semiHidden="1" w:unhideWhenUsed="1"/>
-    <w:lsdException w:name="Table Contemporary" w:semiHidden="1" w:unhideWhenUsed="1"/>
-    <w:lsdException w:name="Table Elegant" w:semiHidden="1" w:unhideWhenUsed="1"/>
-    <w:lsdException w:name="Table Professional" w:semiHidden="1" w:unhideWhenUsed="1"/>
-    <w:lsdException w:name="Table Subtle 1" w:semiHidden="1" w:unhideWhenUsed="1"/>
-    <w:lsdException w:name="Table Subtle 2" w:semiHidden="1" w:unhideWhenUsed="1"/>
-    <w:lsdException w:name="Table Web 1" w:semiHidden="1" w:unhideWhenUsed="1"/>
-    <w:lsdException w:name="Table Web 2" w:semiHidden="1" w:unhideWhenUsed="1"/>
-    <w:lsdException w:name="Table Web 3" w:semiHidden="1" w:unhideWhenUsed="1"/>
-    <w:lsdException w:name="Balloon Text" w:semiHidden="1" w:unhideWhenUsed="1"/>
-    <w:lsdException w:name="Table Theme" w:semiHidden="1" w:unhideWhenUsed="1"/>
-    <w:lsdException w:name="Placeholder Text" w:semiHidden="1" w:uiPriority="99"/>
-    <w:lsdException w:name="No Spacing" w:uiPriority="1" w:qFormat="1"/>
-    <w:lsdException w:name="Light Shading" w:uiPriority="60"/>
-    <w:lsdException w:name="Light List" w:uiPriority="61"/>
-    <w:lsdException w:name="Light Grid" w:uiPriority="62"/>
-    <w:lsdException w:name="Medium Shading 1" w:uiPriority="63"/>
-    <w:lsdException w:name="Medium Shading 2" w:uiPriority="64"/>
-    <w:lsdException w:name="Medium List 1" w:uiPriority="65"/>
-    <w:lsdException w:name="Medium List 2" w:uiPriority="66"/>
-    <w:lsdException w:name="Medium Grid 1" w:uiPriority="67"/>
-    <w:lsdException w:name="Medium Grid 2" w:uiPriority="68"/>
-    <w:lsdException w:name="Medium Grid 3" w:uiPriority="69"/>
-    <w:lsdException w:name="Dark List" w:uiPriority="70"/>
-    <w:lsdException w:name="Colorful Shading" w:uiPriority="71"/>
-    <w:lsdException w:name="Colorful List" w:uiPriority="72"/>
-    <w:lsdException w:name="Colorful Grid" w:uiPriority="73"/>
-    <w:lsdException w:name="Light Shading Accent 1" w:uiPriority="60"/>
-    <w:lsdException w:name="Light List Accent 1" w:uiPriority="61"/>
-    <w:lsdException w:name="Light Grid Accent 1" w:uiPriority="62"/>
-    <w:lsdException w:name="Medium Shading 1 Accent 1" w:uiPriority="63"/>
-    <w:lsdException w:name="Medium Shading 2 Accent 1" w:uiPriority="64"/>
-    <w:lsdException w:name="Medium List 1 Accent 1" w:uiPriority="65"/>
-    <w:lsdException w:name="Revision" w:semiHidden="1" w:uiPriority="99"/>
-    <w:lsdException w:name="List Paragraph" w:uiPriority="34" w:qFormat="1"/>
-    <w:lsdException w:name="Quote" w:uiPriority="29" w:qFormat="1"/>
-    <w:lsdException w:name="Intense Quote" w:uiPriority="30" w:qFormat="1"/>
-    <w:lsdException w:name="Medium List 2 Accent 1" w:uiPriority="66"/>
-    <w:lsdException w:name="Medium Grid 1 Accent 1" w:uiPriority="67"/>
-    <w:lsdException w:name="Medium Grid 2 Accent 1" w:uiPriority="68"/>
-    <w:lsdException w:name="Medium Grid 3 Accent 1" w:uiPriority="69"/>
-    <w:lsdException w:name="Dark List Accent 1" w:uiPriority="70"/>
-    <w:lsdException w:name="Colorful Shading Accent 1" w:uiPriority="71"/>
-    <w:lsdException w:name="Colorful List Accent 1" w:uiPriority="72"/>
-    <w:lsdException w:name="Colorful Grid Accent 1" w:uiPriority="73"/>
-    <w:lsdException w:name="Light Shading Accent 2" w:uiPriority="60"/>
-    <w:lsdException w:name="Light List Accent 2" w:uiPriority="61"/>
-    <w:lsdException w:name="Light Grid Accent 2" w:uiPriority="62"/>
-    <w:lsdException w:name="Medium Shading 1 Accent 2" w:uiPriority="63"/>
-    <w:lsdException w:name="Medium Shading 2 Accent 2" w:uiPriority="64"/>
-    <w:lsdException w:name="Medium List 1 Accent 2" w:uiPriority="65"/>
-    <w:lsdException w:name="Medium List 2 Accent 2" w:uiPriority="66"/>
-    <w:lsdException w:name="Medium Grid 1 Accent 2" w:uiPriority="67"/>
-    <w:lsdException w:name="Medium Grid 2 Accent 2" w:uiPriority="68"/>
-    <w:lsdException w:name="Medium Grid 3 Accent 2" w:uiPriority="69"/>
-    <w:lsdException w:name="Dark List Accent 2" w:uiPriority="70"/>
-    <w:lsdException w:name="Colorful Shading Accent 2" w:uiPriority="71"/>
-    <w:lsdException w:name="Colorful List Accent 2" w:uiPriority="72"/>
-    <w:lsdException w:name="Colorful Grid Accent 2" w:uiPriority="73"/>
-    <w:lsdException w:name="Light Shading Accent 3" w:uiPriority="60"/>
-    <w:lsdException w:name="Light List Accent 3" w:uiPriority="61"/>
-    <w:lsdException w:name="Light Grid Accent 3" w:uiPriority="62"/>
-    <w:lsdException w:name="Medium Shading 1 Accent 3" w:uiPriority="63"/>
-    <w:lsdException w:name="Medium Shading 2 Accent 3" w:uiPriority="64"/>
-    <w:lsdException w:name="Medium List 1 Accent 3" w:uiPriority="65"/>
-    <w:lsdException w:name="Medium List 2 Accent 3" w:uiPriority="66"/>
-    <w:lsdException w:name="Medium Grid 1 Accent 3" w:uiPriority="67"/>
-    <w:lsdException w:name="Medium Grid 2 Accent 3" w:uiPriority="68"/>
-    <w:lsdException w:name="Medium Grid 3 Accent 3" w:uiPriority="69"/>
-    <w:lsdException w:name="Dark List Accent 3" w:uiPriority="70"/>
-    <w:lsdException w:name="Colorful Shading Accent 3" w:uiPriority="71"/>
-    <w:lsdException w:name="Colorful List Accent 3" w:uiPriority="72"/>
-    <w:lsdException w:name="Colorful Grid Accent 3" w:uiPriority="73"/>
-    <w:lsdException w:name="Light Shading Accent 4" w:uiPriority="60"/>
-    <w:lsdException w:name="Light List Accent 4" w:uiPriority="61"/>
-    <w:lsdException w:name="Light Grid Accent 4" w:uiPriority="62"/>
-    <w:lsdException w:name="Medium Shading 1 Accent 4" w:uiPriority="63"/>
-    <w:lsdException w:name="Medium Shading 2 Accent 4" w:uiPriority="64"/>
-    <w:lsdException w:name="Medium List 1 Accent 4" w:uiPriority="65"/>
-    <w:lsdException w:name="Medium List 2 Accent 4" w:uiPriority="66"/>
-    <w:lsdException w:name="Medium Grid 1 Accent 4" w:uiPriority="67"/>
-    <w:lsdException w:name="Medium Grid 2 Accent 4" w:uiPriority="68"/>
-    <w:lsdException w:name="Medium Grid 3 Accent 4" w:uiPriority="69"/>
-    <w:lsdException w:name="Dark List Accent 4" w:uiPriority="70"/>
-    <w:lsdException w:name="Colorful Shading Accent 4" w:uiPriority="71"/>
-    <w:lsdException w:name="Colorful List Accent 4" w:uiPriority="72"/>
-    <w:lsdException w:name="Colorful Grid Accent 4" w:uiPriority="73"/>
-    <w:lsdException w:name="Light Shading Accent 5" w:uiPriority="60"/>
-    <w:lsdException w:name="Light List Accent 5" w:uiPriority="61"/>
-    <w:lsdException w:name="Light Grid Accent 5" w:uiPriority="62"/>
-    <w:lsdException w:name="Medium Shading 1 Accent 5" w:uiPriority="63"/>
-    <w:lsdException w:name="Medium Shading 2 Accent 5" w:uiPriority="64"/>
-    <w:lsdException w:name="Medium List 1 Accent 5" w:uiPriority="65"/>
-    <w:lsdException w:name="Medium List 2 Accent 5" w:uiPriority="66"/>
-    <w:lsdException w:name="Medium Grid 1 Accent 5" w:uiPriority="67"/>
-    <w:lsdException w:name="Medium Grid 2 Accent 5" w:uiPriority="68"/>
-    <w:lsdException w:name="Medium Grid 3 Accent 5" w:uiPriority="69"/>
-    <w:lsdException w:name="Dark List Accent 5" w:uiPriority="70"/>
-    <w:lsdException w:name="Colorful Shading Accent 5" w:uiPriority="71"/>
-    <w:lsdException w:name="Colorful List Accent 5" w:uiPriority="72"/>
-    <w:lsdException w:name="Colorful Grid Accent 5" w:uiPriority="73"/>
-    <w:lsdException w:name="Light Shading Accent 6" w:uiPriority="60"/>
-    <w:lsdException w:name="Light List Accent 6" w:uiPriority="61"/>
-    <w:lsdException w:name="Light Grid Accent 6" w:uiPriority="62"/>
-    <w:lsdException w:name="Medium Shading 1 Accent 6" w:uiPriority="63"/>
-    <w:lsdException w:name="Medium Shading 2 Accent 6" w:uiPriority="64"/>
-    <w:lsdException w:name="Medium List 1 Accent 6" w:uiPriority="65"/>
-    <w:lsdException w:name="Medium List 2 Accent 6" w:uiPriority="66"/>
-    <w:lsdException w:name="Medium Grid 1 Accent 6" w:uiPriority="67"/>
-    <w:lsdException w:name="Medium Grid 2 Accent 6" w:uiPriority="68"/>
-    <w:lsdException w:name="Medium Grid 3 Accent 6" w:uiPriority="69"/>
-    <w:lsdException w:name="Dark List Accent 6" w:uiPriority="70"/>
-    <w:lsdException w:name="Colorful Shading Accent 6" w:uiPriority="71"/>
-    <w:lsdException w:name="Colorful List Accent 6" w:uiPriority="72"/>
-    <w:lsdException w:name="Colorful Grid Accent 6" w:uiPriority="73"/>
-    <w:lsdException w:name="Subtle Emphasis" w:uiPriority="19" w:qFormat="1"/>
-    <w:lsdException w:name="Intense Emphasis" w:uiPriority="21" w:qFormat="1"/>
-    <w:lsdException w:name="Subtle Reference" w:uiPriority="31" w:qFormat="1"/>
-    <w:lsdException w:name="Intense Reference" w:uiPriority="32" w:qFormat="1"/>
-    <w:lsdException w:name="Book Title" w:uiPriority="33" w:qFormat="1"/>
-    <w:lsdException w:name="Bibliography" w:semiHidden="1" w:uiPriority="37" w:unhideWhenUsed="1"/>
-    <w:lsdException w:name="TOC Heading" w:semiHidden="1" w:uiPriority="39" w:unhideWhenUsed="1" w:qFormat="1"/>
-    <w:lsdException w:name="Plain Table 1" w:uiPriority="41"/>
-    <w:lsdException w:name="Plain Table 2" w:uiPriority="42"/>
-    <w:lsdException w:name="Plain Table 3" w:uiPriority="43"/>
-    <w:lsdException w:name="Plain Table 4" w:uiPriority="44"/>
-    <w:lsdException w:name="Plain Table 5" w:uiPriority="45"/>
-    <w:lsdException w:name="Grid Table Light" w:uiPriority="40"/>
-    <w:lsdException w:name="Grid Table 1 Light" w:uiPriority="46"/>
-    <w:lsdException w:name="Grid Table 2" w:uiPriority="47"/>
-    <w:lsdException w:name="Grid Table 3" w:uiPriority="48"/>
-    <w:lsdException w:name="Grid Table 4" w:uiPriority="49"/>
-    <w:lsdException w:name="Grid Table 5 Dark" w:uiPriority="50"/>
-    <w:lsdException w:name="Grid Table 6 Colorful" w:uiPriority="51"/>
-    <w:lsdException w:name="Grid Table 7 Colorful" w:uiPriority="52"/>
-    <w:lsdException w:name="Grid Table 1 Light Accent 1" w:uiPriority="46"/>
-    <w:lsdException w:name="Grid Table 2 Accent 1" w:uiPriority="47"/>
-    <w:lsdException w:name="Grid Table 3 Accent 1" w:uiPriority="48"/>
-    <w:lsdException w:name="Grid Table 4 Accent 1" w:uiPriority="49"/>
-    <w:lsdException w:name="Grid Table 5 Dark Accent 1" w:uiPriority="50"/>
-    <w:lsdException w:name="Grid Table 6 Colorful Accent 1" w:uiPriority="51"/>
-    <w:lsdException w:name="Grid Table 7 Colorful Accent 1" w:uiPriority="52"/>
-    <w:lsdException w:name="Grid Table 1 Light Accent 2" w:uiPriority="46"/>
-    <w:lsdException w:name="Grid Table 2 Accent 2" w:uiPriority="47"/>
-    <w:lsdException w:name="Grid Table 3 Accent 2" w:uiPriority="48"/>
-    <w:lsdException w:name="Grid Table 4 Accent 2" w:uiPriority="49"/>
-    <w:lsdException w:name="Grid Table 5 Dark Accent 2" w:uiPriority="50"/>
-    <w:lsdException w:name="Grid Table 6 Colorful Accent 2" w:uiPriority="51"/>
-    <w:lsdException w:name="Grid Table 7 Colorful Accent 2" w:uiPriority="52"/>
-    <w:lsdException w:name="Grid Table 1 Light Accent 3" w:uiPriority="46"/>
-    <w:lsdException w:name="Grid Table 2 Accent 3" w:uiPriority="47"/>
-    <w:lsdException w:name="Grid Table 3 Accent 3" w:uiPriority="48"/>
-    <w:lsdException w:name="Grid Table 4 Accent 3" w:uiPriority="49"/>
-    <w:lsdException w:name="Grid Table 5 Dark Accent 3" w:uiPriority="50"/>
-    <w:lsdException w:name="Grid Table 6 Colorful Accent 3" w:uiPriority="51"/>
-    <w:lsdException w:name="Grid Table 7 Colorful Accent 3" w:uiPriority="52"/>
-    <w:lsdException w:name="Grid Table 1 Light Accent 4" w:uiPriority="46"/>
-    <w:lsdException w:name="Grid Table 2 Accent 4" w:uiPriority="47"/>
-    <w:lsdException w:name="Grid Table 3 Accent 4" w:uiPriority="48"/>
-    <w:lsdException w:name="Grid Table 4 Accent 4" w:uiPriority="49"/>
-    <w:lsdException w:name="Grid Table 5 Dark Accent 4" w:uiPriority="50"/>
-    <w:lsdException w:name="Grid Table 6 Colorful Accent 4" w:uiPriority="51"/>
-    <w:lsdException w:name="Grid Table 7 Colorful Accent 4" w:uiPriority="52"/>
-    <w:lsdException w:name="Grid Table 1 Light Accent 5" w:uiPriority="46"/>
-    <w:lsdException w:name="Grid Table 2 Accent 5" w:uiPriority="47"/>
-    <w:lsdException w:name="Grid Table 3 Accent 5" w:uiPriority="48"/>
-    <w:lsdException w:name="Grid Table 4 Accent 5" w:uiPriority="49"/>
-    <w:lsdException w:name="Grid Table 5 Dark Accent 5" w:uiPriority="50"/>
-    <w:lsdException w:name="Grid Table 6 Colorful Accent 5" w:uiPriority="51"/>
-    <w:lsdException w:name="Grid Table 7 Colorful Accent 5" w:uiPriority="52"/>
-    <w:lsdException w:name="Grid Table 1 Light Accent 6" w:uiPriority="46"/>
-    <w:lsdException w:name="Grid Table 2 Accent 6" w:uiPriority="47"/>
-    <w:lsdException w:name="Grid Table 3 Accent 6" w:uiPriority="48"/>
-    <w:lsdException w:name="Grid Table 4 Accent 6" w:uiPriority="49"/>
-    <w:lsdException w:name="Grid Table 5 Dark Accent 6" w:uiPriority="50"/>
-    <w:lsdException w:name="Grid Table 6 Colorful Accent 6" w:uiPriority="51"/>
-    <w:lsdException w:name="Grid Table 7 Colorful Accent 6" w:uiPriority="52"/>
-    <w:lsdException w:name="List Table 1 Light" w:uiPriority="46"/>
-    <w:lsdException w:name="List Table 2" w:uiPriority="47"/>
-    <w:lsdException w:name="List Table 3" w:uiPriority="48"/>
-    <w:lsdException w:name="List Table 4" w:uiPriority="49"/>
-    <w:lsdException w:name="List Table 5 Dark" w:uiPriority="50"/>
-    <w:lsdException w:name="List Table 6 Colorful" w:uiPriority="51"/>
-    <w:lsdException w:name="List Table 7 Colorful" w:uiPriority="52"/>
-    <w:lsdException w:name="List Table 1 Light Accent 1" w:uiPriority="46"/>
-    <w:lsdException w:name="List Table 2 Accent 1" w:uiPriority="47"/>
-    <w:lsdException w:name="List Table 3 Accent 1" w:uiPriority="48"/>
-    <w:lsdException w:name="List Table 4 Accent 1" w:uiPriority="49"/>
-    <w:lsdException w:name="List Table 5 Dark Accent 1" w:uiPriority="50"/>
-    <w:lsdException w:name="List Table 6 Colorful Accent 1" w:uiPriority="51"/>
-    <w:lsdException w:name="List Table 7 Colorful Accent 1" w:uiPriority="52"/>
-    <w:lsdException w:name="List Table 1 Light Accent 2" w:uiPriority="46"/>
-    <w:lsdException w:name="List Table 2 Accent 2" w:uiPriority="47"/>
-    <w:lsdException w:name="List Table 3 Accent 2" w:uiPriority="48"/>
-    <w:lsdException w:name="List Table 4 Accent 2" w:uiPriority="49"/>
-    <w:lsdException w:name="List Table 5 Dark Accent 2" w:uiPriority="50"/>
-    <w:lsdException w:name="List Table 6 Colorful Accent 2" w:uiPriority="51"/>
-    <w:lsdException w:name="List Table 7 Colorful Accent 2" w:uiPriority="52"/>
-    <w:lsdException w:name="List Table 1 Light Accent 3" w:uiPriority="46"/>
-    <w:lsdException w:name="List Table 2 Accent 3" w:uiPriority="47"/>
-    <w:lsdException w:name="List Table 3 Accent 3" w:uiPriority="48"/>
-    <w:lsdException w:name="List Table 4 Accent 3" w:uiPriority="49"/>
-    <w:lsdException w:name="List Table 5 Dark Accent 3" w:uiPriority="50"/>
-    <w:lsdException w:name="List Table 6 Colorful Accent 3" w:uiPriority="51"/>
-    <w:lsdException w:name="List Table 7 Colorful Accent 3" w:uiPriority="52"/>
-    <w:lsdException w:name="List Table 1 Light Accent 4" w:uiPriority="46"/>
-    <w:lsdException w:name="List Table 2 Accent 4" w:uiPriority="47"/>
-    <w:lsdException w:name="List Table 3 Accent 4" w:uiPriority="48"/>
-    <w:lsdException w:name="List Table 4 Accent 4" w:uiPriority="49"/>
-    <w:lsdException w:name="List Table 5 Dark Accent 4" w:uiPriority="50"/>
-    <w:lsdException w:name="List Table 6 Colorful Accent 4" w:uiPriority="51"/>
-    <w:lsdException w:name="List Table 7 Colorful Accent 4" w:uiPriority="52"/>
-    <w:lsdException w:name="List Table 1 Light Accent 5" w:uiPriority="46"/>
-    <w:lsdException w:name="List Table 2 Accent 5" w:uiPriority="47"/>
-    <w:lsdException w:name="List Table 3 Accent 5" w:uiPriority="48"/>
-    <w:lsdException w:name="List Table 4 Accent 5" w:uiPriority="49"/>
-    <w:lsdException w:name="List Table 5 Dark Accent 5" w:uiPriority="50"/>
-    <w:lsdException w:name="List Table 6 Colorful Accent 5" w:uiPriority="51"/>
-    <w:lsdException w:name="List Table 7 Colorful Accent 5" w:uiPriority="52"/>
-    <w:lsdException w:name="List Table 1 Light Accent 6" w:uiPriority="46"/>
-    <w:lsdException w:name="List Table 2 Accent 6" w:uiPriority="47"/>
-    <w:lsdException w:name="List Table 3 Accent 6" w:uiPriority="48"/>
-    <w:lsdException w:name="List Table 4 Accent 6" w:uiPriority="49"/>
-    <w:lsdException w:name="List Table 5 Dark Accent 6" w:uiPriority="50"/>
-    <w:lsdException w:name="List Table 6 Colorful Accent 6" w:uiPriority="51"/>
-    <w:lsdException w:name="List Table 7 Colorful Accent 6" w:uiPriority="52"/>
-    <w:lsdException w:name="Mention" w:semiHidden="1" w:uiPriority="99" w:unhideWhenUsed="1"/>
-    <w:lsdException w:name="Smart Hyperlink" w:semiHidden="1" w:uiPriority="99" w:unhideWhenUsed="1"/>
-    <w:lsdException w:name="Hashtag" w:semiHidden="1" w:uiPriority="99" w:unhideWhenUsed="1"/>
-    <w:lsdException w:name="Unresolved Mention" w:semiHidden="1" w:uiPriority="99" w:unhideWhenUsed="1"/>
-    <w:lsdException w:name="Smart Link" w:semiHidden="1" w:uiPriority="99" w:unhideWhenUsed="1"/>
+  <w:latentStyles w:defLockedState="0" w:defUIPriority="0" w:defSemiHidden="1" w:defUnhideWhenUsed="1" w:defQFormat="0" w:count="267">
+    <w:lsdException w:name="Normal" w:semiHidden="0" w:unhideWhenUsed="0" w:qFormat="1"/>
+    <w:lsdException w:name="heading 1" w:semiHidden="0" w:unhideWhenUsed="0" w:qFormat="1"/>
+    <w:lsdException w:name="heading 2" w:qFormat="1"/>
+    <w:lsdException w:name="heading 3" w:qFormat="1"/>
+    <w:lsdException w:name="heading 4" w:qFormat="1"/>
+    <w:lsdException w:name="heading 5" w:qFormat="1"/>
+    <w:lsdException w:name="heading 6" w:qFormat="1"/>
+    <w:lsdException w:name="heading 7" w:qFormat="1"/>
+    <w:lsdException w:name="heading 8" w:qFormat="1"/>
+    <w:lsdException w:name="heading 9" w:qFormat="1"/>
+    <w:lsdException w:name="caption" w:qFormat="1"/>
+    <w:lsdException w:name="List Number" w:semiHidden="0" w:unhideWhenUsed="0"/>
+    <w:lsdException w:name="List 4" w:semiHidden="0" w:unhideWhenUsed="0"/>
+    <w:lsdException w:name="List 5" w:semiHidden="0" w:unhideWhenUsed="0"/>
+    <w:lsdException w:name="Title" w:semiHidden="0" w:unhideWhenUsed="0" w:qFormat="1"/>
+    <w:lsdException w:name="Subtitle" w:semiHidden="0" w:unhideWhenUsed="0" w:qFormat="1"/>
+    <w:lsdException w:name="Salutation" w:semiHidden="0" w:unhideWhenUsed="0"/>
+    <w:lsdException w:name="Date" w:semiHidden="0" w:unhideWhenUsed="0"/>
+    <w:lsdException w:name="Body Text First Indent" w:semiHidden="0" w:unhideWhenUsed="0"/>
+    <w:lsdException w:name="Strong" w:semiHidden="0" w:unhideWhenUsed="0" w:qFormat="1"/>
+    <w:lsdException w:name="Emphasis" w:semiHidden="0" w:unhideWhenUsed="0" w:qFormat="1"/>
+    <w:lsdException w:name="Table Grid" w:semiHidden="0" w:unhideWhenUsed="0"/>
+    <w:lsdException w:name="Placeholder Text" w:uiPriority="99" w:unhideWhenUsed="0"/>
+    <w:lsdException w:name="No Spacing" w:semiHidden="0" w:uiPriority="1" w:unhideWhenUsed="0" w:qFormat="1"/>
+    <w:lsdException w:name="Light Shading" w:semiHidden="0" w:uiPriority="60" w:unhideWhenUsed="0"/>
+    <w:lsdException w:name="Light List" w:semiHidden="0" w:uiPriority="61" w:unhideWhenUsed="0"/>
+    <w:lsdException w:name="Light Grid" w:semiHidden="0" w:uiPriority="62" w:unhideWhenUsed="0"/>
+    <w:lsdException w:name="Medium Shading 1" w:semiHidden="0" w:uiPriority="63" w:unhideWhenUsed="0"/>
+    <w:lsdException w:name="Medium Shading 2" w:semiHidden="0" w:uiPriority="64" w:unhideWhenUsed="0"/>
+    <w:lsdException w:name="Medium List 1" w:semiHidden="0" w:uiPriority="65" w:unhideWhenUsed="0"/>
+    <w:lsdException w:name="Medium List 2" w:semiHidden="0" w:uiPriority="66" w:unhideWhenUsed="0"/>
+    <w:lsdException w:name="Medium Grid 1" w:semiHidden="0" w:uiPriority="67" w:unhideWhenUsed="0"/>
+    <w:lsdException w:name="Medium Grid 2" w:semiHidden="0" w:uiPriority="68" w:unhideWhenUsed="0"/>
+    <w:lsdException w:name="Medium Grid 3" w:semiHidden="0" w:uiPriority="69" w:unhideWhenUsed="0"/>
+    <w:lsdException w:name="Dark List" w:semiHidden="0" w:uiPriority="70" w:unhideWhenUsed="0"/>
+    <w:lsdException w:name="Colorful Shading" w:semiHidden="0" w:uiPriority="71" w:unhideWhenUsed="0"/>
+    <w:lsdException w:name="Colorful List" w:semiHidden="0" w:uiPriority="72" w:unhideWhenUsed="0"/>
+    <w:lsdException w:name="Colorful Grid" w:semiHidden="0" w:uiPriority="73" w:unhideWhenUsed="0"/>
+    <w:lsdException w:name="Light Shading Accent 1" w:semiHidden="0" w:uiPriority="60" w:unhideWhenUsed="0"/>
+    <w:lsdException w:name="Light List Accent 1" w:semiHidden="0" w:uiPriority="61" w:unhideWhenUsed="0"/>
+    <w:lsdException w:name="Light Grid Accent 1" w:semiHidden="0" w:uiPriority="62" w:unhideWhenUsed="0"/>
+    <w:lsdException w:name="Medium Shading 1 Accent 1" w:semiHidden="0" w:uiPriority="63" w:unhideWhenUsed="0"/>
+    <w:lsdException w:name="Medium Shading 2 Accent 1" w:semiHidden="0" w:uiPriority="64" w:unhideWhenUsed="0"/>
+    <w:lsdException w:name="Medium List 1 Accent 1" w:semiHidden="0" w:uiPriority="65" w:unhideWhenUsed="0"/>
+    <w:lsdException w:name="Revision" w:uiPriority="99" w:unhideWhenUsed="0"/>
+    <w:lsdException w:name="List Paragraph" w:semiHidden="0" w:uiPriority="34" w:unhideWhenUsed="0" w:qFormat="1"/>
+    <w:lsdException w:name="Quote" w:semiHidden="0" w:uiPriority="29" w:unhideWhenUsed="0" w:qFormat="1"/>
+    <w:lsdException w:name="Intense Quote" w:semiHidden="0" w:uiPriority="30" w:unhideWhenUsed="0" w:qFormat="1"/>
+    <w:lsdException w:name="Medium List 2 Accent 1" w:semiHidden="0" w:uiPriority="66" w:unhideWhenUsed="0"/>
+    <w:lsdException w:name="Medium Grid 1 Accent 1" w:semiHidden="0" w:uiPriority="67" w:unhideWhenUsed="0"/>
+    <w:lsdException w:name="Medium Grid 2 Accent 1" w:semiHidden="0" w:uiPriority="68" w:unhideWhenUsed="0"/>
+    <w:lsdException w:name="Medium Grid 3 Accent 1" w:semiHidden="0" w:uiPriority="69" w:unhideWhenUsed="0"/>
+    <w:lsdException w:name="Dark List Accent 1" w:semiHidden="0" w:uiPriority="70" w:unhideWhenUsed="0"/>
+    <w:lsdException w:name="Colorful Shading Accent 1" w:semiHidden="0" w:uiPriority="71" w:unhideWhenUsed="0"/>
+    <w:lsdException w:name="Colorful List Accent 1" w:semiHidden="0" w:uiPriority="72" w:unhideWhenUsed="0"/>
+    <w:lsdException w:name="Colorful Grid Accent 1" w:semiHidden="0" w:uiPriority="73" w:unhideWhenUsed="0"/>
+    <w:lsdException w:name="Light Shading Accent 2" w:semiHidden="0" w:uiPriority="60" w:unhideWhenUsed="0"/>
+    <w:lsdException w:name="Light List Accent 2" w:semiHidden="0" w:uiPriority="61" w:unhideWhenUsed="0"/>
+    <w:lsdException w:name="Light Grid Accent 2" w:semiHidden="0" w:uiPriority="62" w:unhideWhenUsed="0"/>
+    <w:lsdException w:name="Medium Shading 1 Accent 2" w:semiHidden="0" w:uiPriority="63" w:unhideWhenUsed="0"/>
+    <w:lsdException w:name="Medium Shading 2 Accent 2" w:semiHidden="0" w:uiPriority="64" w:unhideWhenUsed="0"/>
+    <w:lsdException w:name="Medium List 1 Accent 2" w:semiHidden="0" w:uiPriority="65" w:unhideWhenUsed="0"/>
+    <w:lsdException w:name="Medium List 2 Accent 2" w:semiHidden="0" w:uiPriority="66" w:unhideWhenUsed="0"/>
+    <w:lsdException w:name="Medium Grid 1 Accent 2" w:semiHidden="0" w:uiPriority="67" w:unhideWhenUsed="0"/>
+    <w:lsdException w:name="Medium Grid 2 Accent 2" w:semiHidden="0" w:uiPriority="68" w:unhideWhenUsed="0"/>
+    <w:lsdException w:name="Medium Grid 3 Accent 2" w:semiHidden="0" w:uiPriority="69" w:unhideWhenUsed="0"/>
+    <w:lsdException w:name="Dark List Accent 2" w:semiHidden="0" w:uiPriority="70" w:unhideWhenUsed="0"/>
+    <w:lsdException w:name="Colorful Shading Accent 2" w:semiHidden="0" w:uiPriority="71" w:unhideWhenUsed="0"/>
+    <w:lsdException w:name="Colorful List Accent 2" w:semiHidden="0" w:uiPriority="72" w:unhideWhenUsed="0"/>
+    <w:lsdException w:name="Colorful Grid Accent 2" w:semiHidden="0" w:uiPriority="73" w:unhideWhenUsed="0"/>
+    <w:lsdException w:name="Light Shading Accent 3" w:semiHidden="0" w:uiPriority="60" w:unhideWhenUsed="0"/>
+    <w:lsdException w:name="Light List Accent 3" w:semiHidden="0" w:uiPriority="61" w:unhideWhenUsed="0"/>
+    <w:lsdException w:name="Light Grid Accent 3" w:semiHidden="0" w:uiPriority="62" w:unhideWhenUsed="0"/>
+    <w:lsdException w:name="Medium Shading 1 Accent 3" w:semiHidden="0" w:uiPriority="63" w:unhideWhenUsed="0"/>
+    <w:lsdException w:name="Medium Shading 2 Accent 3" w:semiHidden="0" w:uiPriority="64" w:unhideWhenUsed="0"/>
+    <w:lsdException w:name="Medium List 1 Accent 3" w:semiHidden="0" w:uiPriority="65" w:unhideWhenUsed="0"/>
+    <w:lsdException w:name="Medium List 2 Accent 3" w:semiHidden="0" w:uiPriority="66" w:unhideWhenUsed="0"/>
+    <w:lsdException w:name="Medium Grid 1 Accent 3" w:semiHidden="0" w:uiPriority="67" w:unhideWhenUsed="0"/>
+    <w:lsdException w:name="Medium Grid 2 Accent 3" w:semiHidden="0" w:uiPriority="68" w:unhideWhenUsed="0"/>
+    <w:lsdException w:name="Medium Grid 3 Accent 3" w:semiHidden="0" w:uiPriority="69" w:unhideWhenUsed="0"/>
+    <w:lsdException w:name="Dark List Accent 3" w:semiHidden="0" w:uiPriority="70" w:unhideWhenUsed="0"/>
+    <w:lsdException w:name="Colorful Shading Accent 3" w:semiHidden="0" w:uiPriority="71" w:unhideWhenUsed="0"/>
+    <w:lsdException w:name="Colorful List Accent 3" w:semiHidden="0" w:uiPriority="72" w:unhideWhenUsed="0"/>
+    <w:lsdException w:name="Colorful Grid Accent 3" w:semiHidden="0" w:uiPriority="73" w:unhideWhenUsed="0"/>
+    <w:lsdException w:name="Light Shading Accent 4" w:semiHidden="0" w:uiPriority="60" w:unhideWhenUsed="0"/>
+    <w:lsdException w:name="Light List Accent 4" w:semiHidden="0" w:uiPriority="61" w:unhideWhenUsed="0"/>
+    <w:lsdException w:name="Light Grid Accent 4" w:semiHidden="0" w:uiPriority="62" w:unhideWhenUsed="0"/>
+    <w:lsdException w:name="Medium Shading 1 Accent 4" w:semiHidden="0" w:uiPriority="63" w:unhideWhenUsed="0"/>
+    <w:lsdException w:name="Medium Shading 2 Accent 4" w:semiHidden="0" w:uiPriority="64" w:unhideWhenUsed="0"/>
+    <w:lsdException w:name="Medium List 1 Accent 4" w:semiHidden="0" w:uiPriority="65" w:unhideWhenUsed="0"/>
+    <w:lsdException w:name="Medium List 2 Accent 4" w:semiHidden="0" w:uiPriority="66" w:unhideWhenUsed="0"/>
+    <w:lsdException w:name="Medium Grid 1 Accent 4" w:semiHidden="0" w:uiPriority="67" w:unhideWhenUsed="0"/>
+    <w:lsdException w:name="Medium Grid 2 Accent 4" w:semiHidden="0" w:uiPriority="68" w:unhideWhenUsed="0"/>
+    <w:lsdException w:name="Medium Grid 3 Accent 4" w:semiHidden="0" w:uiPriority="69" w:unhideWhenUsed="0"/>
+    <w:lsdException w:name="Dark List Accent 4" w:semiHidden="0" w:uiPriority="70" w:unhideWhenUsed="0"/>
+    <w:lsdException w:name="Colorful Shading Accent 4" w:semiHidden="0" w:uiPriority="71" w:unhideWhenUsed="0"/>
+    <w:lsdException w:name="Colorful List Accent 4" w:semiHidden="0" w:uiPriority="72" w:unhideWhenUsed="0"/>
+    <w:lsdException w:name="Colorful Grid Accent 4" w:semiHidden="0" w:uiPriority="73" w:unhideWhenUsed="0"/>
+    <w:lsdException w:name="Light Shading Accent 5" w:semiHidden="0" w:uiPriority="60" w:unhideWhenUsed="0"/>
+    <w:lsdException w:name="Light List Accent 5" w:semiHidden="0" w:uiPriority="61" w:unhideWhenUsed="0"/>
+    <w:lsdException w:name="Light Grid Accent 5" w:semiHidden="0" w:uiPriority="62" w:unhideWhenUsed="0"/>
+    <w:lsdException w:name="Medium Shading 1 Accent 5" w:semiHidden="0" w:uiPriority="63" w:unhideWhenUsed="0"/>
+    <w:lsdException w:name="Medium Shading 2 Accent 5" w:semiHidden="0" w:uiPriority="64" w:unhideWhenUsed="0"/>
+    <w:lsdException w:name="Medium List 1 Accent 5" w:semiHidden="0" w:uiPriority="65" w:unhideWhenUsed="0"/>
+    <w:lsdException w:name="Medium List 2 Accent 5" w:semiHidden="0" w:uiPriority="66" w:unhideWhenUsed="0"/>
+    <w:lsdException w:name="Medium Grid 1 Accent 5" w:semiHidden="0" w:uiPriority="67" w:unhideWhenUsed="0"/>
+    <w:lsdException w:name="Medium Grid 2 Accent 5" w:semiHidden="0" w:uiPriority="68" w:unhideWhenUsed="0"/>
+    <w:lsdException w:name="Medium Grid 3 Accent 5" w:semiHidden="0" w:uiPriority="69" w:unhideWhenUsed="0"/>
+    <w:lsdException w:name="Dark List Accent 5" w:semiHidden="0" w:uiPriority="70" w:unhideWhenUsed="0"/>
+    <w:lsdException w:name="Colorful Shading Accent 5" w:semiHidden="0" w:uiPriority="71" w:unhideWhenUsed="0"/>
+    <w:lsdException w:name="Colorful List Accent 5" w:semiHidden="0" w:uiPriority="72" w:unhideWhenUsed="0"/>
+    <w:lsdException w:name="Colorful Grid Accent 5" w:semiHidden="0" w:uiPriority="73" w:unhideWhenUsed="0"/>
+    <w:lsdException w:name="Light Shading Accent 6" w:semiHidden="0" w:uiPriority="60" w:unhideWhenUsed="0"/>
+    <w:lsdException w:name="Light List Accent 6" w:semiHidden="0" w:uiPriority="61" w:unhideWhenUsed="0"/>
+    <w:lsdException w:name="Light Grid Accent 6" w:semiHidden="0" w:uiPriority="62" w:unhideWhenUsed="0"/>
+    <w:lsdException w:name="Medium Shading 1 Accent 6" w:semiHidden="0" w:uiPriority="63" w:unhideWhenUsed="0"/>
+    <w:lsdException w:name="Medium Shading 2 Accent 6" w:semiHidden="0" w:uiPriority="64" w:unhideWhenUsed="0"/>
+    <w:lsdException w:name="Medium List 1 Accent 6" w:semiHidden="0" w:uiPriority="65" w:unhideWhenUsed="0"/>
+    <w:lsdException w:name="Medium List 2 Accent 6" w:semiHidden="0" w:uiPriority="66" w:unhideWhenUsed="0"/>
+    <w:lsdException w:name="Medium Grid 1 Accent 6" w:semiHidden="0" w:uiPriority="67" w:unhideWhenUsed="0"/>
+    <w:lsdException w:name="Medium Grid 2 Accent 6" w:semiHidden="0" w:uiPriority="68" w:unhideWhenUsed="0"/>
+    <w:lsdException w:name="Medium Grid 3 Accent 6" w:semiHidden="0" w:uiPriority="69" w:unhideWhenUsed="0"/>
+    <w:lsdException w:name="Dark List Accent 6" w:semiHidden="0" w:uiPriority="70" w:unhideWhenUsed="0"/>
+    <w:lsdException w:name="Colorful Shading Accent 6" w:semiHidden="0" w:uiPriority="71" w:unhideWhenUsed="0"/>
+    <w:lsdException w:name="Colorful List Accent 6" w:semiHidden="0" w:uiPriority="72" w:unhideWhenUsed="0"/>
+    <w:lsdException w:name="Colorful Grid Accent 6" w:semiHidden="0" w:uiPriority="73" w:unhideWhenUsed="0"/>
+    <w:lsdException w:name="Subtle Emphasis" w:semiHidden="0" w:uiPriority="19" w:unhideWhenUsed="0" w:qFormat="1"/>
+    <w:lsdException w:name="Intense Emphasis" w:semiHidden="0" w:uiPriority="21" w:unhideWhenUsed="0" w:qFormat="1"/>
+    <w:lsdException w:name="Subtle Reference" w:semiHidden="0" w:uiPriority="31" w:unhideWhenUsed="0" w:qFormat="1"/>
+    <w:lsdException w:name="Intense Reference" w:semiHidden="0" w:uiPriority="32" w:unhideWhenUsed="0" w:qFormat="1"/>
+    <w:lsdException w:name="Book Title" w:semiHidden="0" w:uiPriority="33" w:unhideWhenUsed="0" w:qFormat="1"/>
+    <w:lsdException w:name="Bibliography" w:uiPriority="37"/>
+    <w:lsdException w:name="TOC Heading" w:uiPriority="39" w:qFormat="1"/>
   </w:latentStyles>
   <w:style w:type="paragraph" w:default="1" w:styleId="Normal">
     <w:name w:val="Normal"/>
     <w:qFormat/>
     <w:rsid w:val="00567ACC"/>
     <w:pPr>
-      <w:spacing w:after="240"/>
+      <w:spacing w:before="240" w:after="240"/>
     </w:pPr>
     <w:rPr>
       <w:sz w:val="24"/>
@@ -1229,7 +973,7 @@
     <w:pPr>
       <w:keepNext/>
       <w:keepLines/>
-      <w:spacing w:before="240" w:after="0"/>
+      <w:spacing w:before="360"/>
       <w:outlineLvl w:val="2"/>
     </w:pPr>
     <w:rPr>
@@ -1527,9 +1271,8 @@
     <w:link w:val="List1Char"/>
     <w:rsid w:val="00D01FC2"/>
     <w:pPr>
-      <w:spacing w:before="120"/>
+      <w:spacing w:before="240" w:after="240"/>
       <w:ind w:left="432"/>
-      <w:contextualSpacing/>
     </w:pPr>
     <w:rPr>
       <w:rFonts w:eastAsiaTheme="majorEastAsia"/>
@@ -1562,17 +1305,366 @@
     <w:pPr>
       <w:keepNext/>
       <w:keepLines/>
+      <w:ind w:left="821"/>
+    </w:pPr>
+  </w:style>
+  <w:style w:type="paragraph" w:styleId="List3">
+    <w:name w:val="List 3"/>
+    <w:basedOn w:val="Normal"/>
+    <w:semiHidden/>
+    <w:unhideWhenUsed/>
+    <w:rsid w:val="00C04462"/>
+    <w:pPr>
+      <w:keepNext/>
+      <w:keepLines/>
+      <w:ind w:left="1282"/>
+    </w:pPr>
+  </w:style>
+  <w:style w:type="paragraph" w:styleId="List4">
+    <w:name w:val="List 4"/>
+    <w:basedOn w:val="Normal"/>
+    <w:rsid w:val="00C04462"/>
+    <w:pPr>
+      <w:keepNext/>
+      <w:keepLines/>
+      <w:ind w:left="1642"/>
+    </w:pPr>
+  </w:style>
+  <w:style w:type="paragraph" w:styleId="List5">
+    <w:name w:val="List 5"/>
+    <w:basedOn w:val="Normal"/>
+    <w:rsid w:val="00C04462"/>
+    <w:pPr>
+      <w:spacing w:before="120" w:after="0"/>
+      <w:ind w:left="1872"/>
+      <w:contextualSpacing/>
+    </w:pPr>
+  </w:style>
+  <w:style w:type="paragraph" w:customStyle="1" w:styleId="List6">
+    <w:name w:val="List 6"/>
+    <w:basedOn w:val="List4"/>
+    <w:link w:val="List6Char"/>
+    <w:rsid w:val="00D01FC2"/>
+    <w:pPr>
+      <w:ind w:left="2088"/>
+    </w:pPr>
+    <w:rPr>
+      <w:rFonts w:eastAsiaTheme="majorEastAsia"/>
+      <w:i/>
+      <w:color w:val="000000" w:themeColor="text1"/>
+      <w:szCs w:val="27"/>
+    </w:rPr>
+  </w:style>
+  <w:style w:type="character" w:customStyle="1" w:styleId="List6Char">
+    <w:name w:val="List 6 Char"/>
+    <w:basedOn w:val="Heading1Char"/>
+    <w:link w:val="List6"/>
+    <w:rsid w:val="00D01FC2"/>
+    <w:rPr>
+      <w:rFonts w:eastAsiaTheme="majorEastAsia"/>
+      <w:b w:val="0"/>
+      <w:bCs w:val="0"/>
+      <w:i/>
+      <w:color w:val="000000" w:themeColor="text1"/>
+      <w:sz w:val="24"/>
+      <w:szCs w:val="27"/>
+    </w:rPr>
+  </w:style>
+  <w:style w:type="paragraph" w:customStyle="1" w:styleId="List7">
+    <w:name w:val="List 7"/>
+    <w:basedOn w:val="List4"/>
+    <w:link w:val="List7Char"/>
+    <w:rsid w:val="00C04462"/>
+    <w:pPr>
+      <w:ind w:left="2534"/>
+    </w:pPr>
+    <w:rPr>
+      <w:rFonts w:eastAsiaTheme="majorEastAsia"/>
+      <w:b/>
+      <w:i/>
+      <w:color w:val="000000"/>
+      <w:sz w:val="22"/>
+      <w:szCs w:val="27"/>
+    </w:rPr>
+  </w:style>
+  <w:style w:type="character" w:customStyle="1" w:styleId="List7Char">
+    <w:name w:val="List 7 Char"/>
+    <w:basedOn w:val="Heading1Char"/>
+    <w:link w:val="List7"/>
+    <w:rsid w:val="00C04462"/>
+    <w:rPr>
+      <w:rFonts w:eastAsiaTheme="majorEastAsia"/>
+      <w:b/>
+      <w:bCs w:val="0"/>
+      <w:i/>
+      <w:color w:val="000000"/>
+      <w:sz w:val="22"/>
+      <w:szCs w:val="27"/>
+    </w:rPr>
+  </w:style>
+  <w:style w:type="paragraph" w:customStyle="1" w:styleId="List8">
+    <w:name w:val="List 8"/>
+    <w:basedOn w:val="List4"/>
+    <w:link w:val="List8Char"/>
+    <w:rsid w:val="00C04462"/>
+    <w:pPr>
+      <w:ind w:left="2880"/>
+    </w:pPr>
+    <w:rPr>
+      <w:rFonts w:eastAsiaTheme="majorEastAsia"/>
+      <w:b/>
+      <w:i/>
+      <w:color w:val="000000"/>
+      <w:sz w:val="22"/>
+      <w:szCs w:val="27"/>
+    </w:rPr>
+  </w:style>
+  <w:style w:type="character" w:customStyle="1" w:styleId="List8Char">
+    <w:name w:val="List 8 Char"/>
+    <w:basedOn w:val="Heading1Char"/>
+    <w:link w:val="List8"/>
+    <w:rsid w:val="00C04462"/>
+    <w:rPr>
+      <w:rFonts w:eastAsiaTheme="majorEastAsia"/>
+      <w:b/>
+      <w:bCs w:val="0"/>
+      <w:i/>
+      <w:color w:val="000000"/>
+      <w:sz w:val="22"/>
+      <w:szCs w:val="27"/>
+    </w:rPr>
+  </w:style>
+  <w:style w:type="paragraph" w:styleId="ListParagraph">
+    <w:name w:val="List Paragraph"/>
+    <w:basedOn w:val="Normal"/>
+    <w:uiPriority w:val="34"/>
+    <w:qFormat/>
+    <w:rsid w:val="00C04462"/>
+    <w:pPr>
+      <w:ind w:left="720"/>
+      <w:contextualSpacing/>
+    </w:pPr>
+  </w:style>
+  <w:style w:type="paragraph" w:customStyle="1" w:styleId="Heading1Red">
+    <w:name w:val="Heading 1_Red"/>
+    <w:basedOn w:val="Normal"/>
+    <w:link w:val="Heading1RedChar"/>
+    <w:rsid w:val="00D01FC2"/>
+    <w:pPr>
+      <w:spacing w:after="0"/>
+      <w:jc w:val="center"/>
+      <w:outlineLvl w:val="0"/>
+    </w:pPr>
+    <w:rPr>
+      <w:rFonts w:eastAsiaTheme="majorEastAsia"/>
+      <w:b/>
+      <w:color w:val="FF0000"/>
+      <w:sz w:val="40"/>
+      <w:szCs w:val="27"/>
+    </w:rPr>
+  </w:style>
+  <w:style w:type="character" w:customStyle="1" w:styleId="Heading1RedChar">
+    <w:name w:val="Heading 1_Red Char"/>
+    <w:basedOn w:val="Heading1Char"/>
+    <w:link w:val="Heading1Red"/>
+    <w:rsid w:val="00D01FC2"/>
+    <w:rPr>
+      <w:rFonts w:eastAsiaTheme="majorEastAsia"/>
+      <w:b/>
+      <w:bCs w:val="0"/>
+      <w:color w:val="FF0000"/>
+      <w:sz w:val="40"/>
+      <w:szCs w:val="27"/>
+    </w:rPr>
+  </w:style>
+  <w:style w:type="paragraph" w:customStyle="1" w:styleId="edition">
+    <w:name w:val="edition"/>
+    <w:basedOn w:val="Heading1Red"/>
+    <w:link w:val="editionChar"/>
+    <w:rsid w:val="00D01FC2"/>
+    <w:pPr>
+      <w:widowControl w:val="0"/>
+      <w:outlineLvl w:val="9"/>
+    </w:pPr>
+    <w:rPr>
+      <w:b w:val="0"/>
+      <w:i/>
+      <w:color w:val="000000" w:themeColor="text1"/>
+      <w:sz w:val="28"/>
+    </w:rPr>
+  </w:style>
+  <w:style w:type="character" w:customStyle="1" w:styleId="editionChar">
+    <w:name w:val="edition Char"/>
+    <w:basedOn w:val="Heading1Char"/>
+    <w:link w:val="edition"/>
+    <w:rsid w:val="00D01FC2"/>
+    <w:rPr>
+      <w:rFonts w:eastAsiaTheme="majorEastAsia"/>
+      <w:b w:val="0"/>
+      <w:bCs w:val="0"/>
+      <w:i/>
+      <w:color w:val="000000" w:themeColor="text1"/>
+      <w:sz w:val="28"/>
+      <w:szCs w:val="27"/>
+    </w:rPr>
+  </w:style>
+  <w:style w:type="paragraph" w:customStyle="1" w:styleId="Heading1change">
+    <w:name w:val="Heading 1_change"/>
+    <w:basedOn w:val="edition"/>
+    <w:link w:val="Heading1changeChar"/>
+    <w:rsid w:val="00D01FC2"/>
+    <w:pPr>
+      <w:widowControl/>
+      <w:outlineLvl w:val="0"/>
+    </w:pPr>
+    <w:rPr>
+      <w:b/>
+      <w:i w:val="0"/>
+    </w:rPr>
+  </w:style>
+  <w:style w:type="character" w:customStyle="1" w:styleId="Heading1changeChar">
+    <w:name w:val="Heading 1_change Char"/>
+    <w:basedOn w:val="editionChar"/>
+    <w:link w:val="Heading1change"/>
+    <w:rsid w:val="00D01FC2"/>
+    <w:rPr>
+      <w:rFonts w:eastAsiaTheme="majorEastAsia"/>
+      <w:b/>
+      <w:bCs w:val="0"/>
+      <w:i w:val="0"/>
+      <w:color w:val="000000" w:themeColor="text1"/>
+      <w:sz w:val="28"/>
+      <w:szCs w:val="27"/>
+    </w:rPr>
+  </w:style>
+  <w:style w:type="paragraph" w:customStyle="1" w:styleId="Heading2change">
+    <w:name w:val="Heading 2_change"/>
+    <w:basedOn w:val="edition"/>
+    <w:link w:val="Heading2changeChar"/>
+    <w:rsid w:val="00D01FC2"/>
+    <w:pPr>
+      <w:keepNext/>
+      <w:widowControl/>
+      <w:outlineLvl w:val="1"/>
+    </w:pPr>
+    <w:rPr>
+      <w:b/>
+      <w:i w:val="0"/>
+    </w:rPr>
+  </w:style>
+  <w:style w:type="character" w:customStyle="1" w:styleId="Heading2changeChar">
+    <w:name w:val="Heading 2_change Char"/>
+    <w:basedOn w:val="editionChar"/>
+    <w:link w:val="Heading2change"/>
+    <w:rsid w:val="00D01FC2"/>
+    <w:rPr>
+      <w:rFonts w:eastAsiaTheme="majorEastAsia"/>
+      <w:b/>
+      <w:bCs w:val="0"/>
+      <w:i w:val="0"/>
+      <w:color w:val="000000" w:themeColor="text1"/>
+      <w:sz w:val="28"/>
+      <w:szCs w:val="27"/>
+    </w:rPr>
+  </w:style>
+  <w:style w:type="paragraph" w:customStyle="1" w:styleId="Heading3change">
+    <w:name w:val="Heading 3_change"/>
+    <w:basedOn w:val="edition"/>
+    <w:link w:val="Heading3changeChar"/>
+    <w:rsid w:val="00D01FC2"/>
+    <w:pPr>
+      <w:widowControl/>
+      <w:jc w:val="left"/>
+      <w:outlineLvl w:val="2"/>
+    </w:pPr>
+    <w:rPr>
+      <w:b/>
+      <w:i w:val="0"/>
+      <w:caps/>
+      <w:sz w:val="24"/>
+    </w:rPr>
+  </w:style>
+  <w:style w:type="character" w:customStyle="1" w:styleId="Heading3changeChar">
+    <w:name w:val="Heading 3_change Char"/>
+    <w:basedOn w:val="editionChar"/>
+    <w:link w:val="Heading3change"/>
+    <w:rsid w:val="00D01FC2"/>
+    <w:rPr>
+      <w:rFonts w:eastAsiaTheme="majorEastAsia"/>
+      <w:b/>
+      <w:bCs w:val="0"/>
+      <w:i w:val="0"/>
+      <w:caps/>
+      <w:color w:val="000000" w:themeColor="text1"/>
+      <w:sz w:val="24"/>
+      <w:szCs w:val="27"/>
+    </w:rPr>
+  </w:style>
+  <w:style w:type="paragraph" w:customStyle="1" w:styleId="List1change">
+    <w:name w:val="List 1_change"/>
+    <w:basedOn w:val="Normal"/>
+    <w:link w:val="List1changeChar"/>
+    <w:rsid w:val="00D01FC2"/>
+    <w:pPr>
+      <w:keepNext/>
+      <w:keepLines/>
+      <w:ind w:left="432"/>
+    </w:pPr>
+    <w:rPr>
+      <w:rFonts w:eastAsiaTheme="majorEastAsia"/>
+      <w:color w:val="000000"/>
+    </w:rPr>
+  </w:style>
+  <w:style w:type="character" w:customStyle="1" w:styleId="List1changeChar">
+    <w:name w:val="List 1_change Char"/>
+    <w:basedOn w:val="editionChar"/>
+    <w:link w:val="List1change"/>
+    <w:rsid w:val="00D01FC2"/>
+    <w:rPr>
+      <w:rFonts w:eastAsiaTheme="majorEastAsia"/>
+      <w:b w:val="0"/>
+      <w:bCs w:val="0"/>
+      <w:i w:val="0"/>
+      <w:color w:val="000000"/>
+      <w:sz w:val="24"/>
+      <w:szCs w:val="24"/>
+    </w:rPr>
+  </w:style>
+  <w:style w:type="paragraph" w:customStyle="1" w:styleId="List2change">
+    <w:name w:val="List 2_change"/>
+    <w:basedOn w:val="Normal"/>
+    <w:link w:val="List2changeChar"/>
+    <w:rsid w:val="00D01FC2"/>
+    <w:pPr>
       <w:spacing w:before="120" w:after="0"/>
       <w:ind w:left="821"/>
       <w:contextualSpacing/>
     </w:pPr>
-  </w:style>
-  <w:style w:type="paragraph" w:styleId="List3">
-    <w:name w:val="List 3"/>
-    <w:basedOn w:val="Normal"/>
-    <w:semiHidden/>
-    <w:unhideWhenUsed/>
-    <w:rsid w:val="00C04462"/>
+    <w:rPr>
+      <w:rFonts w:eastAsiaTheme="majorEastAsia"/>
+      <w:color w:val="000000"/>
+    </w:rPr>
+  </w:style>
+  <w:style w:type="character" w:customStyle="1" w:styleId="List2changeChar">
+    <w:name w:val="List 2_change Char"/>
+    <w:basedOn w:val="editionChar"/>
+    <w:link w:val="List2change"/>
+    <w:rsid w:val="00D01FC2"/>
+    <w:rPr>
+      <w:rFonts w:eastAsiaTheme="majorEastAsia"/>
+      <w:b w:val="0"/>
+      <w:bCs w:val="0"/>
+      <w:i w:val="0"/>
+      <w:color w:val="000000" w:themeColor="text1"/>
+      <w:sz w:val="24"/>
+      <w:szCs w:val="24"/>
+    </w:rPr>
+  </w:style>
+  <w:style w:type="paragraph" w:customStyle="1" w:styleId="List3change">
+    <w:name w:val="List 3_change"/>
+    <w:basedOn w:val="Normal"/>
+    <w:link w:val="List3changeChar"/>
+    <w:rsid w:val="00D01FC2"/>
     <w:pPr>
       <w:keepNext/>
       <w:keepLines/>
@@ -1580,17 +1672,790 @@
       <w:ind w:left="1282"/>
       <w:contextualSpacing/>
     </w:pPr>
-  </w:style>
-  <w:style w:type="paragraph" w:styleId="List4">
-    <w:name w:val="List 4"/>
-    <w:basedOn w:val="Normal"/>
-    <w:rsid w:val="00C04462"/>
+    <w:rPr>
+      <w:rFonts w:eastAsiaTheme="majorEastAsia"/>
+      <w:color w:val="000000"/>
+    </w:rPr>
+  </w:style>
+  <w:style w:type="character" w:customStyle="1" w:styleId="List3changeChar">
+    <w:name w:val="List 3_change Char"/>
+    <w:basedOn w:val="editionChar"/>
+    <w:link w:val="List3change"/>
+    <w:rsid w:val="00D01FC2"/>
+    <w:rPr>
+      <w:rFonts w:eastAsiaTheme="majorEastAsia"/>
+      <w:b w:val="0"/>
+      <w:bCs w:val="0"/>
+      <w:i w:val="0"/>
+      <w:color w:val="000000" w:themeColor="text1"/>
+      <w:sz w:val="24"/>
+      <w:szCs w:val="24"/>
+    </w:rPr>
+  </w:style>
+  <w:style w:type="paragraph" w:customStyle="1" w:styleId="List4change">
+    <w:name w:val="List 4_change"/>
+    <w:basedOn w:val="Normal"/>
+    <w:link w:val="List4changeChar"/>
+    <w:rsid w:val="00D01FC2"/>
+    <w:pPr>
+      <w:spacing w:before="120" w:after="0"/>
+      <w:ind w:left="1642"/>
+      <w:contextualSpacing/>
+    </w:pPr>
+    <w:rPr>
+      <w:rFonts w:eastAsiaTheme="majorEastAsia"/>
+      <w:color w:val="000000"/>
+    </w:rPr>
+  </w:style>
+  <w:style w:type="character" w:customStyle="1" w:styleId="List4changeChar">
+    <w:name w:val="List 4_change Char"/>
+    <w:basedOn w:val="editionChar"/>
+    <w:link w:val="List4change"/>
+    <w:rsid w:val="00D01FC2"/>
+    <w:rPr>
+      <w:rFonts w:eastAsiaTheme="majorEastAsia"/>
+      <w:b w:val="0"/>
+      <w:bCs w:val="0"/>
+      <w:i w:val="0"/>
+      <w:color w:val="000000" w:themeColor="text1"/>
+      <w:sz w:val="24"/>
+      <w:szCs w:val="24"/>
+    </w:rPr>
+  </w:style>
+  <w:style w:type="paragraph" w:customStyle="1" w:styleId="List5change">
+    <w:name w:val="List 5_change"/>
+    <w:basedOn w:val="Normal"/>
+    <w:link w:val="List5changeChar"/>
+    <w:rsid w:val="00D01FC2"/>
     <w:pPr>
       <w:keepNext/>
       <w:keepLines/>
       <w:spacing w:before="120" w:after="0"/>
+      <w:ind w:left="1872"/>
+      <w:contextualSpacing/>
+    </w:pPr>
+    <w:rPr>
+      <w:rFonts w:eastAsiaTheme="majorEastAsia"/>
+      <w:color w:val="000000"/>
+    </w:rPr>
+  </w:style>
+  <w:style w:type="character" w:customStyle="1" w:styleId="List5changeChar">
+    <w:name w:val="List 5_change Char"/>
+    <w:basedOn w:val="editionChar"/>
+    <w:link w:val="List5change"/>
+    <w:rsid w:val="00D01FC2"/>
+    <w:rPr>
+      <w:rFonts w:eastAsiaTheme="majorEastAsia"/>
+      <w:b w:val="0"/>
+      <w:bCs w:val="0"/>
+      <w:i w:val="0"/>
+      <w:color w:val="000000" w:themeColor="text1"/>
+      <w:sz w:val="24"/>
+      <w:szCs w:val="24"/>
+    </w:rPr>
+  </w:style>
+  <w:style w:type="paragraph" w:customStyle="1" w:styleId="List6change">
+    <w:name w:val="List 6_change"/>
+    <w:basedOn w:val="Normal"/>
+    <w:link w:val="List6changeChar"/>
+    <w:rsid w:val="00D01FC2"/>
+    <w:pPr>
+      <w:keepNext/>
+      <w:keepLines/>
+      <w:spacing w:before="120" w:after="0"/>
+      <w:ind w:left="2088"/>
+      <w:contextualSpacing/>
+    </w:pPr>
+    <w:rPr>
+      <w:rFonts w:eastAsiaTheme="majorEastAsia"/>
+      <w:i/>
+      <w:color w:val="000000"/>
+      <w:sz w:val="22"/>
+    </w:rPr>
+  </w:style>
+  <w:style w:type="character" w:customStyle="1" w:styleId="List6changeChar">
+    <w:name w:val="List 6_change Char"/>
+    <w:basedOn w:val="editionChar"/>
+    <w:link w:val="List6change"/>
+    <w:rsid w:val="00D01FC2"/>
+    <w:rPr>
+      <w:rFonts w:eastAsiaTheme="majorEastAsia"/>
+      <w:b w:val="0"/>
+      <w:bCs w:val="0"/>
+      <w:i/>
+      <w:color w:val="000000" w:themeColor="text1"/>
+      <w:sz w:val="22"/>
+      <w:szCs w:val="24"/>
+    </w:rPr>
+  </w:style>
+  <w:style w:type="paragraph" w:customStyle="1" w:styleId="List7change">
+    <w:name w:val="List 7_change"/>
+    <w:basedOn w:val="Normal"/>
+    <w:link w:val="List7changeChar"/>
+    <w:rsid w:val="00D01FC2"/>
+    <w:pPr>
+      <w:keepNext/>
+      <w:keepLines/>
+      <w:spacing w:before="120" w:after="0"/>
+      <w:ind w:left="2534"/>
+      <w:contextualSpacing/>
+    </w:pPr>
+    <w:rPr>
+      <w:rFonts w:eastAsiaTheme="majorEastAsia"/>
+      <w:i/>
+      <w:color w:val="000000"/>
+    </w:rPr>
+  </w:style>
+  <w:style w:type="character" w:customStyle="1" w:styleId="List7changeChar">
+    <w:name w:val="List 7_change Char"/>
+    <w:basedOn w:val="editionChar"/>
+    <w:link w:val="List7change"/>
+    <w:rsid w:val="00D01FC2"/>
+    <w:rPr>
+      <w:rFonts w:eastAsiaTheme="majorEastAsia"/>
+      <w:b w:val="0"/>
+      <w:bCs w:val="0"/>
+      <w:i/>
+      <w:color w:val="000000" w:themeColor="text1"/>
+      <w:sz w:val="24"/>
+      <w:szCs w:val="24"/>
+    </w:rPr>
+  </w:style>
+  <w:style w:type="paragraph" w:customStyle="1" w:styleId="List8change">
+    <w:name w:val="List 8_change"/>
+    <w:basedOn w:val="Normal"/>
+    <w:link w:val="List8changeChar"/>
+    <w:rsid w:val="00D01FC2"/>
+    <w:pPr>
+      <w:keepNext/>
+      <w:keepLines/>
+      <w:spacing w:before="120" w:after="0"/>
+      <w:ind w:left="2880"/>
+      <w:contextualSpacing/>
+    </w:pPr>
+    <w:rPr>
+      <w:rFonts w:eastAsiaTheme="majorEastAsia"/>
+      <w:i/>
+      <w:color w:val="000000"/>
+    </w:rPr>
+  </w:style>
+  <w:style w:type="character" w:customStyle="1" w:styleId="List8changeChar">
+    <w:name w:val="List 8_change Char"/>
+    <w:basedOn w:val="editionChar"/>
+    <w:link w:val="List8change"/>
+    <w:rsid w:val="00D01FC2"/>
+    <w:rPr>
+      <w:rFonts w:eastAsiaTheme="majorEastAsia"/>
+      <w:b w:val="0"/>
+      <w:bCs w:val="0"/>
+      <w:i/>
+      <w:color w:val="000000" w:themeColor="text1"/>
+      <w:sz w:val="24"/>
+      <w:szCs w:val="24"/>
+    </w:rPr>
+  </w:style>
+  <w:style w:type="paragraph" w:customStyle="1" w:styleId="Normalchange">
+    <w:name w:val="Normal_change"/>
+    <w:basedOn w:val="edition"/>
+    <w:link w:val="NormalchangeChar"/>
+    <w:rsid w:val="00D01FC2"/>
+    <w:pPr>
+      <w:widowControl/>
+      <w:spacing w:after="160" w:line="259" w:lineRule="auto"/>
+      <w:jc w:val="left"/>
+    </w:pPr>
+    <w:rPr>
+      <w:rFonts w:asciiTheme="minorHAnsi" w:hAnsiTheme="minorHAnsi" w:cstheme="minorHAnsi"/>
+      <w:i w:val="0"/>
+      <w:sz w:val="22"/>
+    </w:rPr>
+  </w:style>
+  <w:style w:type="character" w:customStyle="1" w:styleId="NormalchangeChar">
+    <w:name w:val="Normal_change Char"/>
+    <w:basedOn w:val="editionChar"/>
+    <w:link w:val="Normalchange"/>
+    <w:rsid w:val="00D01FC2"/>
+    <w:rPr>
+      <w:rFonts w:asciiTheme="minorHAnsi" w:eastAsiaTheme="majorEastAsia" w:hAnsiTheme="minorHAnsi" w:cstheme="minorHAnsi"/>
+      <w:b w:val="0"/>
+      <w:bCs w:val="0"/>
+      <w:i w:val="0"/>
+      <w:color w:val="000000" w:themeColor="text1"/>
+      <w:sz w:val="22"/>
+      <w:szCs w:val="27"/>
+    </w:rPr>
+  </w:style>
+</w:styles>
+</file>
+
+<file path=word/stylesWithEffects.xml><?xml version="1.0" encoding="utf-8"?>
+<w:styles xmlns:wpc="http://schemas.microsoft.com/office/word/2010/wordprocessingCanvas" xmlns:mc="http://schemas.openxmlformats.org/markup-compatibility/2006" xmlns:o="urn:schemas-microsoft-com:office:office" xmlns:r="http://schemas.openxmlformats.org/officeDocument/2006/relationships" xmlns:m="http://schemas.openxmlformats.org/officeDocument/2006/math" xmlns:v="urn:schemas-microsoft-com:vml" xmlns:wp14="http://schemas.microsoft.com/office/word/2010/wordprocessingDrawing" xmlns:wp="http://schemas.openxmlformats.org/drawingml/2006/wordprocessingDrawing" xmlns:w10="urn:schemas-microsoft-com:office:word" xmlns:w="http://schemas.openxmlformats.org/wordprocessingml/2006/main" xmlns:w14="http://schemas.microsoft.com/office/word/2010/wordml" xmlns:wpg="http://schemas.microsoft.com/office/word/2010/wordprocessingGroup" xmlns:wpi="http://schemas.microsoft.com/office/word/2010/wordprocessingInk" xmlns:wne="http://schemas.microsoft.com/office/word/2006/wordml" xmlns:wps="http://schemas.microsoft.com/office/word/2010/wordprocessingShape" mc:Ignorable="w14 wp14">
+  <w:docDefaults>
+    <w:rPrDefault>
+      <w:rPr>
+        <w:rFonts w:ascii="Times New Roman" w:eastAsia="Times New Roman" w:hAnsi="Times New Roman" w:cs="Times New Roman"/>
+        <w:lang w:val="en-US" w:eastAsia="en-US" w:bidi="ar-SA"/>
+      </w:rPr>
+    </w:rPrDefault>
+    <w:pPrDefault/>
+  </w:docDefaults>
+  <w:latentStyles w:defLockedState="0" w:defUIPriority="0" w:defSemiHidden="1" w:defUnhideWhenUsed="1" w:defQFormat="0" w:count="267">
+    <w:lsdException w:name="Normal" w:semiHidden="0" w:unhideWhenUsed="0" w:qFormat="1"/>
+    <w:lsdException w:name="heading 1" w:semiHidden="0" w:unhideWhenUsed="0" w:qFormat="1"/>
+    <w:lsdException w:name="heading 2" w:qFormat="1"/>
+    <w:lsdException w:name="heading 3" w:qFormat="1"/>
+    <w:lsdException w:name="heading 4" w:qFormat="1"/>
+    <w:lsdException w:name="heading 5" w:qFormat="1"/>
+    <w:lsdException w:name="heading 6" w:qFormat="1"/>
+    <w:lsdException w:name="heading 7" w:qFormat="1"/>
+    <w:lsdException w:name="heading 8" w:qFormat="1"/>
+    <w:lsdException w:name="heading 9" w:qFormat="1"/>
+    <w:lsdException w:name="caption" w:qFormat="1"/>
+    <w:lsdException w:name="List Number" w:semiHidden="0" w:unhideWhenUsed="0"/>
+    <w:lsdException w:name="List 4" w:semiHidden="0" w:unhideWhenUsed="0"/>
+    <w:lsdException w:name="List 5" w:semiHidden="0" w:unhideWhenUsed="0"/>
+    <w:lsdException w:name="Title" w:semiHidden="0" w:unhideWhenUsed="0" w:qFormat="1"/>
+    <w:lsdException w:name="Subtitle" w:semiHidden="0" w:unhideWhenUsed="0" w:qFormat="1"/>
+    <w:lsdException w:name="Salutation" w:semiHidden="0" w:unhideWhenUsed="0"/>
+    <w:lsdException w:name="Date" w:semiHidden="0" w:unhideWhenUsed="0"/>
+    <w:lsdException w:name="Body Text First Indent" w:semiHidden="0" w:unhideWhenUsed="0"/>
+    <w:lsdException w:name="Strong" w:semiHidden="0" w:unhideWhenUsed="0" w:qFormat="1"/>
+    <w:lsdException w:name="Emphasis" w:semiHidden="0" w:unhideWhenUsed="0" w:qFormat="1"/>
+    <w:lsdException w:name="Table Grid" w:semiHidden="0" w:unhideWhenUsed="0"/>
+    <w:lsdException w:name="Placeholder Text" w:uiPriority="99" w:unhideWhenUsed="0"/>
+    <w:lsdException w:name="No Spacing" w:semiHidden="0" w:uiPriority="1" w:unhideWhenUsed="0" w:qFormat="1"/>
+    <w:lsdException w:name="Light Shading" w:semiHidden="0" w:uiPriority="60" w:unhideWhenUsed="0"/>
+    <w:lsdException w:name="Light List" w:semiHidden="0" w:uiPriority="61" w:unhideWhenUsed="0"/>
+    <w:lsdException w:name="Light Grid" w:semiHidden="0" w:uiPriority="62" w:unhideWhenUsed="0"/>
+    <w:lsdException w:name="Medium Shading 1" w:semiHidden="0" w:uiPriority="63" w:unhideWhenUsed="0"/>
+    <w:lsdException w:name="Medium Shading 2" w:semiHidden="0" w:uiPriority="64" w:unhideWhenUsed="0"/>
+    <w:lsdException w:name="Medium List 1" w:semiHidden="0" w:uiPriority="65" w:unhideWhenUsed="0"/>
+    <w:lsdException w:name="Medium List 2" w:semiHidden="0" w:uiPriority="66" w:unhideWhenUsed="0"/>
+    <w:lsdException w:name="Medium Grid 1" w:semiHidden="0" w:uiPriority="67" w:unhideWhenUsed="0"/>
+    <w:lsdException w:name="Medium Grid 2" w:semiHidden="0" w:uiPriority="68" w:unhideWhenUsed="0"/>
+    <w:lsdException w:name="Medium Grid 3" w:semiHidden="0" w:uiPriority="69" w:unhideWhenUsed="0"/>
+    <w:lsdException w:name="Dark List" w:semiHidden="0" w:uiPriority="70" w:unhideWhenUsed="0"/>
+    <w:lsdException w:name="Colorful Shading" w:semiHidden="0" w:uiPriority="71" w:unhideWhenUsed="0"/>
+    <w:lsdException w:name="Colorful List" w:semiHidden="0" w:uiPriority="72" w:unhideWhenUsed="0"/>
+    <w:lsdException w:name="Colorful Grid" w:semiHidden="0" w:uiPriority="73" w:unhideWhenUsed="0"/>
+    <w:lsdException w:name="Light Shading Accent 1" w:semiHidden="0" w:uiPriority="60" w:unhideWhenUsed="0"/>
+    <w:lsdException w:name="Light List Accent 1" w:semiHidden="0" w:uiPriority="61" w:unhideWhenUsed="0"/>
+    <w:lsdException w:name="Light Grid Accent 1" w:semiHidden="0" w:uiPriority="62" w:unhideWhenUsed="0"/>
+    <w:lsdException w:name="Medium Shading 1 Accent 1" w:semiHidden="0" w:uiPriority="63" w:unhideWhenUsed="0"/>
+    <w:lsdException w:name="Medium Shading 2 Accent 1" w:semiHidden="0" w:uiPriority="64" w:unhideWhenUsed="0"/>
+    <w:lsdException w:name="Medium List 1 Accent 1" w:semiHidden="0" w:uiPriority="65" w:unhideWhenUsed="0"/>
+    <w:lsdException w:name="Revision" w:uiPriority="99" w:unhideWhenUsed="0"/>
+    <w:lsdException w:name="List Paragraph" w:semiHidden="0" w:uiPriority="34" w:unhideWhenUsed="0" w:qFormat="1"/>
+    <w:lsdException w:name="Quote" w:semiHidden="0" w:uiPriority="29" w:unhideWhenUsed="0" w:qFormat="1"/>
+    <w:lsdException w:name="Intense Quote" w:semiHidden="0" w:uiPriority="30" w:unhideWhenUsed="0" w:qFormat="1"/>
+    <w:lsdException w:name="Medium List 2 Accent 1" w:semiHidden="0" w:uiPriority="66" w:unhideWhenUsed="0"/>
+    <w:lsdException w:name="Medium Grid 1 Accent 1" w:semiHidden="0" w:uiPriority="67" w:unhideWhenUsed="0"/>
+    <w:lsdException w:name="Medium Grid 2 Accent 1" w:semiHidden="0" w:uiPriority="68" w:unhideWhenUsed="0"/>
+    <w:lsdException w:name="Medium Grid 3 Accent 1" w:semiHidden="0" w:uiPriority="69" w:unhideWhenUsed="0"/>
+    <w:lsdException w:name="Dark List Accent 1" w:semiHidden="0" w:uiPriority="70" w:unhideWhenUsed="0"/>
+    <w:lsdException w:name="Colorful Shading Accent 1" w:semiHidden="0" w:uiPriority="71" w:unhideWhenUsed="0"/>
+    <w:lsdException w:name="Colorful List Accent 1" w:semiHidden="0" w:uiPriority="72" w:unhideWhenUsed="0"/>
+    <w:lsdException w:name="Colorful Grid Accent 1" w:semiHidden="0" w:uiPriority="73" w:unhideWhenUsed="0"/>
+    <w:lsdException w:name="Light Shading Accent 2" w:semiHidden="0" w:uiPriority="60" w:unhideWhenUsed="0"/>
+    <w:lsdException w:name="Light List Accent 2" w:semiHidden="0" w:uiPriority="61" w:unhideWhenUsed="0"/>
+    <w:lsdException w:name="Light Grid Accent 2" w:semiHidden="0" w:uiPriority="62" w:unhideWhenUsed="0"/>
+    <w:lsdException w:name="Medium Shading 1 Accent 2" w:semiHidden="0" w:uiPriority="63" w:unhideWhenUsed="0"/>
+    <w:lsdException w:name="Medium Shading 2 Accent 2" w:semiHidden="0" w:uiPriority="64" w:unhideWhenUsed="0"/>
+    <w:lsdException w:name="Medium List 1 Accent 2" w:semiHidden="0" w:uiPriority="65" w:unhideWhenUsed="0"/>
+    <w:lsdException w:name="Medium List 2 Accent 2" w:semiHidden="0" w:uiPriority="66" w:unhideWhenUsed="0"/>
+    <w:lsdException w:name="Medium Grid 1 Accent 2" w:semiHidden="0" w:uiPriority="67" w:unhideWhenUsed="0"/>
+    <w:lsdException w:name="Medium Grid 2 Accent 2" w:semiHidden="0" w:uiPriority="68" w:unhideWhenUsed="0"/>
+    <w:lsdException w:name="Medium Grid 3 Accent 2" w:semiHidden="0" w:uiPriority="69" w:unhideWhenUsed="0"/>
+    <w:lsdException w:name="Dark List Accent 2" w:semiHidden="0" w:uiPriority="70" w:unhideWhenUsed="0"/>
+    <w:lsdException w:name="Colorful Shading Accent 2" w:semiHidden="0" w:uiPriority="71" w:unhideWhenUsed="0"/>
+    <w:lsdException w:name="Colorful List Accent 2" w:semiHidden="0" w:uiPriority="72" w:unhideWhenUsed="0"/>
+    <w:lsdException w:name="Colorful Grid Accent 2" w:semiHidden="0" w:uiPriority="73" w:unhideWhenUsed="0"/>
+    <w:lsdException w:name="Light Shading Accent 3" w:semiHidden="0" w:uiPriority="60" w:unhideWhenUsed="0"/>
+    <w:lsdException w:name="Light List Accent 3" w:semiHidden="0" w:uiPriority="61" w:unhideWhenUsed="0"/>
+    <w:lsdException w:name="Light Grid Accent 3" w:semiHidden="0" w:uiPriority="62" w:unhideWhenUsed="0"/>
+    <w:lsdException w:name="Medium Shading 1 Accent 3" w:semiHidden="0" w:uiPriority="63" w:unhideWhenUsed="0"/>
+    <w:lsdException w:name="Medium Shading 2 Accent 3" w:semiHidden="0" w:uiPriority="64" w:unhideWhenUsed="0"/>
+    <w:lsdException w:name="Medium List 1 Accent 3" w:semiHidden="0" w:uiPriority="65" w:unhideWhenUsed="0"/>
+    <w:lsdException w:name="Medium List 2 Accent 3" w:semiHidden="0" w:uiPriority="66" w:unhideWhenUsed="0"/>
+    <w:lsdException w:name="Medium Grid 1 Accent 3" w:semiHidden="0" w:uiPriority="67" w:unhideWhenUsed="0"/>
+    <w:lsdException w:name="Medium Grid 2 Accent 3" w:semiHidden="0" w:uiPriority="68" w:unhideWhenUsed="0"/>
+    <w:lsdException w:name="Medium Grid 3 Accent 3" w:semiHidden="0" w:uiPriority="69" w:unhideWhenUsed="0"/>
+    <w:lsdException w:name="Dark List Accent 3" w:semiHidden="0" w:uiPriority="70" w:unhideWhenUsed="0"/>
+    <w:lsdException w:name="Colorful Shading Accent 3" w:semiHidden="0" w:uiPriority="71" w:unhideWhenUsed="0"/>
+    <w:lsdException w:name="Colorful List Accent 3" w:semiHidden="0" w:uiPriority="72" w:unhideWhenUsed="0"/>
+    <w:lsdException w:name="Colorful Grid Accent 3" w:semiHidden="0" w:uiPriority="73" w:unhideWhenUsed="0"/>
+    <w:lsdException w:name="Light Shading Accent 4" w:semiHidden="0" w:uiPriority="60" w:unhideWhenUsed="0"/>
+    <w:lsdException w:name="Light List Accent 4" w:semiHidden="0" w:uiPriority="61" w:unhideWhenUsed="0"/>
+    <w:lsdException w:name="Light Grid Accent 4" w:semiHidden="0" w:uiPriority="62" w:unhideWhenUsed="0"/>
+    <w:lsdException w:name="Medium Shading 1 Accent 4" w:semiHidden="0" w:uiPriority="63" w:unhideWhenUsed="0"/>
+    <w:lsdException w:name="Medium Shading 2 Accent 4" w:semiHidden="0" w:uiPriority="64" w:unhideWhenUsed="0"/>
+    <w:lsdException w:name="Medium List 1 Accent 4" w:semiHidden="0" w:uiPriority="65" w:unhideWhenUsed="0"/>
+    <w:lsdException w:name="Medium List 2 Accent 4" w:semiHidden="0" w:uiPriority="66" w:unhideWhenUsed="0"/>
+    <w:lsdException w:name="Medium Grid 1 Accent 4" w:semiHidden="0" w:uiPriority="67" w:unhideWhenUsed="0"/>
+    <w:lsdException w:name="Medium Grid 2 Accent 4" w:semiHidden="0" w:uiPriority="68" w:unhideWhenUsed="0"/>
+    <w:lsdException w:name="Medium Grid 3 Accent 4" w:semiHidden="0" w:uiPriority="69" w:unhideWhenUsed="0"/>
+    <w:lsdException w:name="Dark List Accent 4" w:semiHidden="0" w:uiPriority="70" w:unhideWhenUsed="0"/>
+    <w:lsdException w:name="Colorful Shading Accent 4" w:semiHidden="0" w:uiPriority="71" w:unhideWhenUsed="0"/>
+    <w:lsdException w:name="Colorful List Accent 4" w:semiHidden="0" w:uiPriority="72" w:unhideWhenUsed="0"/>
+    <w:lsdException w:name="Colorful Grid Accent 4" w:semiHidden="0" w:uiPriority="73" w:unhideWhenUsed="0"/>
+    <w:lsdException w:name="Light Shading Accent 5" w:semiHidden="0" w:uiPriority="60" w:unhideWhenUsed="0"/>
+    <w:lsdException w:name="Light List Accent 5" w:semiHidden="0" w:uiPriority="61" w:unhideWhenUsed="0"/>
+    <w:lsdException w:name="Light Grid Accent 5" w:semiHidden="0" w:uiPriority="62" w:unhideWhenUsed="0"/>
+    <w:lsdException w:name="Medium Shading 1 Accent 5" w:semiHidden="0" w:uiPriority="63" w:unhideWhenUsed="0"/>
+    <w:lsdException w:name="Medium Shading 2 Accent 5" w:semiHidden="0" w:uiPriority="64" w:unhideWhenUsed="0"/>
+    <w:lsdException w:name="Medium List 1 Accent 5" w:semiHidden="0" w:uiPriority="65" w:unhideWhenUsed="0"/>
+    <w:lsdException w:name="Medium List 2 Accent 5" w:semiHidden="0" w:uiPriority="66" w:unhideWhenUsed="0"/>
+    <w:lsdException w:name="Medium Grid 1 Accent 5" w:semiHidden="0" w:uiPriority="67" w:unhideWhenUsed="0"/>
+    <w:lsdException w:name="Medium Grid 2 Accent 5" w:semiHidden="0" w:uiPriority="68" w:unhideWhenUsed="0"/>
+    <w:lsdException w:name="Medium Grid 3 Accent 5" w:semiHidden="0" w:uiPriority="69" w:unhideWhenUsed="0"/>
+    <w:lsdException w:name="Dark List Accent 5" w:semiHidden="0" w:uiPriority="70" w:unhideWhenUsed="0"/>
+    <w:lsdException w:name="Colorful Shading Accent 5" w:semiHidden="0" w:uiPriority="71" w:unhideWhenUsed="0"/>
+    <w:lsdException w:name="Colorful List Accent 5" w:semiHidden="0" w:uiPriority="72" w:unhideWhenUsed="0"/>
+    <w:lsdException w:name="Colorful Grid Accent 5" w:semiHidden="0" w:uiPriority="73" w:unhideWhenUsed="0"/>
+    <w:lsdException w:name="Light Shading Accent 6" w:semiHidden="0" w:uiPriority="60" w:unhideWhenUsed="0"/>
+    <w:lsdException w:name="Light List Accent 6" w:semiHidden="0" w:uiPriority="61" w:unhideWhenUsed="0"/>
+    <w:lsdException w:name="Light Grid Accent 6" w:semiHidden="0" w:uiPriority="62" w:unhideWhenUsed="0"/>
+    <w:lsdException w:name="Medium Shading 1 Accent 6" w:semiHidden="0" w:uiPriority="63" w:unhideWhenUsed="0"/>
+    <w:lsdException w:name="Medium Shading 2 Accent 6" w:semiHidden="0" w:uiPriority="64" w:unhideWhenUsed="0"/>
+    <w:lsdException w:name="Medium List 1 Accent 6" w:semiHidden="0" w:uiPriority="65" w:unhideWhenUsed="0"/>
+    <w:lsdException w:name="Medium List 2 Accent 6" w:semiHidden="0" w:uiPriority="66" w:unhideWhenUsed="0"/>
+    <w:lsdException w:name="Medium Grid 1 Accent 6" w:semiHidden="0" w:uiPriority="67" w:unhideWhenUsed="0"/>
+    <w:lsdException w:name="Medium Grid 2 Accent 6" w:semiHidden="0" w:uiPriority="68" w:unhideWhenUsed="0"/>
+    <w:lsdException w:name="Medium Grid 3 Accent 6" w:semiHidden="0" w:uiPriority="69" w:unhideWhenUsed="0"/>
+    <w:lsdException w:name="Dark List Accent 6" w:semiHidden="0" w:uiPriority="70" w:unhideWhenUsed="0"/>
+    <w:lsdException w:name="Colorful Shading Accent 6" w:semiHidden="0" w:uiPriority="71" w:unhideWhenUsed="0"/>
+    <w:lsdException w:name="Colorful List Accent 6" w:semiHidden="0" w:uiPriority="72" w:unhideWhenUsed="0"/>
+    <w:lsdException w:name="Colorful Grid Accent 6" w:semiHidden="0" w:uiPriority="73" w:unhideWhenUsed="0"/>
+    <w:lsdException w:name="Subtle Emphasis" w:semiHidden="0" w:uiPriority="19" w:unhideWhenUsed="0" w:qFormat="1"/>
+    <w:lsdException w:name="Intense Emphasis" w:semiHidden="0" w:uiPriority="21" w:unhideWhenUsed="0" w:qFormat="1"/>
+    <w:lsdException w:name="Subtle Reference" w:semiHidden="0" w:uiPriority="31" w:unhideWhenUsed="0" w:qFormat="1"/>
+    <w:lsdException w:name="Intense Reference" w:semiHidden="0" w:uiPriority="32" w:unhideWhenUsed="0" w:qFormat="1"/>
+    <w:lsdException w:name="Book Title" w:semiHidden="0" w:uiPriority="33" w:unhideWhenUsed="0" w:qFormat="1"/>
+    <w:lsdException w:name="Bibliography" w:uiPriority="37"/>
+    <w:lsdException w:name="TOC Heading" w:uiPriority="39" w:qFormat="1"/>
+  </w:latentStyles>
+  <w:style w:type="paragraph" w:default="1" w:styleId="Normal">
+    <w:name w:val="Normal"/>
+    <w:qFormat/>
+    <w:rsid w:val="00567ACC"/>
+    <w:pPr>
+      <w:spacing w:before="240" w:after="240"/>
+    </w:pPr>
+    <w:rPr>
+      <w:sz w:val="24"/>
+      <w:szCs w:val="24"/>
+    </w:rPr>
+  </w:style>
+  <w:style w:type="paragraph" w:styleId="Heading1">
+    <w:name w:val="heading 1"/>
+    <w:basedOn w:val="Normal"/>
+    <w:next w:val="Normal"/>
+    <w:link w:val="Heading1Char"/>
+    <w:qFormat/>
+    <w:rsid w:val="00721DF3"/>
+    <w:pPr>
+      <w:widowControl w:val="0"/>
+      <w:jc w:val="center"/>
+      <w:outlineLvl w:val="0"/>
+    </w:pPr>
+    <w:rPr>
+      <w:rFonts w:eastAsiaTheme="majorEastAsia"/>
+      <w:b/>
+      <w:bCs/>
+      <w:color w:val="000000" w:themeColor="text1"/>
+      <w:sz w:val="32"/>
+      <w:szCs w:val="28"/>
+    </w:rPr>
+  </w:style>
+  <w:style w:type="paragraph" w:styleId="Heading2">
+    <w:name w:val="heading 2"/>
+    <w:link w:val="Heading2Char"/>
+    <w:semiHidden/>
+    <w:unhideWhenUsed/>
+    <w:qFormat/>
+    <w:rsid w:val="00C04462"/>
+    <w:pPr>
+      <w:keepNext/>
+      <w:keepLines/>
+      <w:spacing w:before="360" w:after="120"/>
+      <w:jc w:val="center"/>
+      <w:outlineLvl w:val="1"/>
+    </w:pPr>
+    <w:rPr>
+      <w:rFonts w:eastAsiaTheme="majorEastAsia"/>
+      <w:b/>
+      <w:color w:val="000000" w:themeColor="text1"/>
+      <w:sz w:val="28"/>
+      <w:szCs w:val="26"/>
+    </w:rPr>
+  </w:style>
+  <w:style w:type="paragraph" w:styleId="Heading3">
+    <w:name w:val="heading 3"/>
+    <w:basedOn w:val="Normal"/>
+    <w:next w:val="Normal"/>
+    <w:link w:val="Heading3Char"/>
+    <w:semiHidden/>
+    <w:unhideWhenUsed/>
+    <w:qFormat/>
+    <w:rsid w:val="00C04462"/>
+    <w:pPr>
+      <w:keepNext/>
+      <w:keepLines/>
+      <w:spacing w:before="360"/>
+      <w:outlineLvl w:val="2"/>
+    </w:pPr>
+    <w:rPr>
+      <w:rFonts w:eastAsiaTheme="majorEastAsia"/>
+      <w:b/>
+      <w:color w:val="000000" w:themeColor="text1"/>
+    </w:rPr>
+  </w:style>
+  <w:style w:type="paragraph" w:styleId="Heading5">
+    <w:name w:val="heading 5"/>
+    <w:basedOn w:val="Normal"/>
+    <w:next w:val="Normal"/>
+    <w:link w:val="Heading5Char"/>
+    <w:qFormat/>
+    <w:rsid w:val="00721DF3"/>
+    <w:pPr>
+      <w:keepNext/>
+      <w:outlineLvl w:val="4"/>
+    </w:pPr>
+    <w:rPr>
+      <w:szCs w:val="20"/>
+    </w:rPr>
+  </w:style>
+  <w:style w:type="character" w:default="1" w:styleId="DefaultParagraphFont">
+    <w:name w:val="Default Paragraph Font"/>
+    <w:uiPriority w:val="1"/>
+    <w:semiHidden/>
+    <w:unhideWhenUsed/>
+  </w:style>
+  <w:style w:type="table" w:default="1" w:styleId="TableNormal">
+    <w:name w:val="Normal Table"/>
+    <w:uiPriority w:val="99"/>
+    <w:semiHidden/>
+    <w:unhideWhenUsed/>
+    <w:tblPr>
+      <w:tblInd w:w="0" w:type="dxa"/>
+      <w:tblCellMar>
+        <w:top w:w="0" w:type="dxa"/>
+        <w:left w:w="108" w:type="dxa"/>
+        <w:bottom w:w="0" w:type="dxa"/>
+        <w:right w:w="108" w:type="dxa"/>
+      </w:tblCellMar>
+    </w:tblPr>
+  </w:style>
+  <w:style w:type="numbering" w:default="1" w:styleId="NoList">
+    <w:name w:val="No List"/>
+    <w:uiPriority w:val="99"/>
+    <w:semiHidden/>
+    <w:unhideWhenUsed/>
+  </w:style>
+  <w:style w:type="paragraph" w:styleId="NormalWeb">
+    <w:name w:val="Normal (Web)"/>
+    <w:basedOn w:val="Normal"/>
+    <w:rsid w:val="008B516F"/>
+    <w:pPr>
+      <w:spacing w:before="100" w:beforeAutospacing="1" w:after="100" w:afterAutospacing="1"/>
+    </w:pPr>
+    <w:rPr>
+      <w:rFonts w:ascii="Arial Unicode MS" w:eastAsia="Arial Unicode MS" w:hAnsi="Arial Unicode MS" w:cs="Arial Unicode MS"/>
+      <w:b/>
+    </w:rPr>
+  </w:style>
+  <w:style w:type="character" w:styleId="Hyperlink">
+    <w:name w:val="Hyperlink"/>
+    <w:basedOn w:val="DefaultParagraphFont"/>
+    <w:rsid w:val="008B516F"/>
+    <w:rPr>
+      <w:color w:val="0000FF"/>
+      <w:u w:val="single"/>
+    </w:rPr>
+  </w:style>
+  <w:style w:type="character" w:styleId="FollowedHyperlink">
+    <w:name w:val="FollowedHyperlink"/>
+    <w:basedOn w:val="DefaultParagraphFont"/>
+    <w:rsid w:val="001F76F0"/>
+    <w:rPr>
+      <w:color w:val="800080"/>
+      <w:u w:val="single"/>
+    </w:rPr>
+  </w:style>
+  <w:style w:type="paragraph" w:styleId="BalloonText">
+    <w:name w:val="Balloon Text"/>
+    <w:basedOn w:val="Normal"/>
+    <w:link w:val="BalloonTextChar"/>
+    <w:rsid w:val="001A7FC9"/>
+    <w:rPr>
+      <w:rFonts w:ascii="Tahoma" w:hAnsi="Tahoma" w:cs="Tahoma"/>
+      <w:sz w:val="16"/>
+      <w:szCs w:val="16"/>
+    </w:rPr>
+  </w:style>
+  <w:style w:type="character" w:customStyle="1" w:styleId="BalloonTextChar">
+    <w:name w:val="Balloon Text Char"/>
+    <w:basedOn w:val="DefaultParagraphFont"/>
+    <w:link w:val="BalloonText"/>
+    <w:rsid w:val="001A7FC9"/>
+    <w:rPr>
+      <w:rFonts w:ascii="Tahoma" w:hAnsi="Tahoma" w:cs="Tahoma"/>
+      <w:b/>
+      <w:sz w:val="16"/>
+      <w:szCs w:val="16"/>
+    </w:rPr>
+  </w:style>
+  <w:style w:type="paragraph" w:styleId="Header">
+    <w:name w:val="header"/>
+    <w:basedOn w:val="Normal"/>
+    <w:link w:val="HeaderChar"/>
+    <w:rsid w:val="00721DF3"/>
+    <w:pPr>
+      <w:tabs>
+        <w:tab w:val="center" w:pos="4680"/>
+        <w:tab w:val="right" w:pos="9360"/>
+      </w:tabs>
+    </w:pPr>
+  </w:style>
+  <w:style w:type="character" w:customStyle="1" w:styleId="HeaderChar">
+    <w:name w:val="Header Char"/>
+    <w:basedOn w:val="DefaultParagraphFont"/>
+    <w:link w:val="Header"/>
+    <w:rsid w:val="00721DF3"/>
+    <w:rPr>
+      <w:rFonts w:ascii="Arial Black" w:hAnsi="Arial Black"/>
+      <w:b/>
+      <w:sz w:val="24"/>
+      <w:szCs w:val="24"/>
+    </w:rPr>
+  </w:style>
+  <w:style w:type="paragraph" w:styleId="Footer">
+    <w:name w:val="footer"/>
+    <w:aliases w:val="(Alt-E)"/>
+    <w:basedOn w:val="Normal"/>
+    <w:link w:val="FooterChar"/>
+    <w:rsid w:val="00721DF3"/>
+    <w:pPr>
+      <w:tabs>
+        <w:tab w:val="center" w:pos="4680"/>
+        <w:tab w:val="right" w:pos="9360"/>
+      </w:tabs>
+    </w:pPr>
+  </w:style>
+  <w:style w:type="character" w:customStyle="1" w:styleId="FooterChar">
+    <w:name w:val="Footer Char"/>
+    <w:aliases w:val="(Alt-E) Char"/>
+    <w:basedOn w:val="DefaultParagraphFont"/>
+    <w:link w:val="Footer"/>
+    <w:rsid w:val="00721DF3"/>
+    <w:rPr>
+      <w:rFonts w:ascii="Arial Black" w:hAnsi="Arial Black"/>
+      <w:b/>
+      <w:sz w:val="24"/>
+      <w:szCs w:val="24"/>
+    </w:rPr>
+  </w:style>
+  <w:style w:type="character" w:customStyle="1" w:styleId="Heading5Char">
+    <w:name w:val="Heading 5 Char"/>
+    <w:basedOn w:val="DefaultParagraphFont"/>
+    <w:link w:val="Heading5"/>
+    <w:rsid w:val="00721DF3"/>
+    <w:rPr>
+      <w:b/>
+      <w:sz w:val="24"/>
+    </w:rPr>
+  </w:style>
+  <w:style w:type="character" w:styleId="PageNumber">
+    <w:name w:val="page number"/>
+    <w:basedOn w:val="DefaultParagraphFont"/>
+    <w:rsid w:val="00721DF3"/>
+    <w:rPr>
+      <w:rFonts w:ascii="Times" w:hAnsi="Times"/>
+      <w:sz w:val="24"/>
+    </w:rPr>
+  </w:style>
+  <w:style w:type="character" w:customStyle="1" w:styleId="Heading1Char">
+    <w:name w:val="Heading 1 Char"/>
+    <w:basedOn w:val="DefaultParagraphFont"/>
+    <w:link w:val="Heading1"/>
+    <w:rsid w:val="00721DF3"/>
+    <w:rPr>
+      <w:rFonts w:eastAsiaTheme="majorEastAsia"/>
+      <w:b/>
+      <w:bCs/>
+      <w:color w:val="000000" w:themeColor="text1"/>
+      <w:sz w:val="32"/>
+      <w:szCs w:val="28"/>
+    </w:rPr>
+  </w:style>
+  <w:style w:type="paragraph" w:customStyle="1" w:styleId="Indent1">
+    <w:name w:val="Indent1"/>
+    <w:aliases w:val="(a,b,c) (Ctrl-1)"/>
+    <w:basedOn w:val="Normal"/>
+    <w:next w:val="Normal"/>
+    <w:rsid w:val="00721DF3"/>
+    <w:pPr>
+      <w:tabs>
+        <w:tab w:val="left" w:pos="540"/>
+      </w:tabs>
+      <w:spacing w:after="120" w:line="240" w:lineRule="exact"/>
+      <w:ind w:firstLine="187"/>
+      <w:jc w:val="both"/>
+    </w:pPr>
+    <w:rPr>
+      <w:b/>
+      <w:color w:val="000000"/>
+      <w:szCs w:val="20"/>
+    </w:rPr>
+  </w:style>
+  <w:style w:type="character" w:styleId="CommentReference">
+    <w:name w:val="annotation reference"/>
+    <w:basedOn w:val="DefaultParagraphFont"/>
+    <w:semiHidden/>
+    <w:unhideWhenUsed/>
+    <w:rsid w:val="002D2CB1"/>
+    <w:rPr>
+      <w:sz w:val="16"/>
+      <w:szCs w:val="16"/>
+    </w:rPr>
+  </w:style>
+  <w:style w:type="paragraph" w:styleId="CommentText">
+    <w:name w:val="annotation text"/>
+    <w:basedOn w:val="Normal"/>
+    <w:link w:val="CommentTextChar"/>
+    <w:semiHidden/>
+    <w:unhideWhenUsed/>
+    <w:rsid w:val="002D2CB1"/>
+    <w:rPr>
+      <w:sz w:val="20"/>
+      <w:szCs w:val="20"/>
+    </w:rPr>
+  </w:style>
+  <w:style w:type="character" w:customStyle="1" w:styleId="CommentTextChar">
+    <w:name w:val="Comment Text Char"/>
+    <w:basedOn w:val="DefaultParagraphFont"/>
+    <w:link w:val="CommentText"/>
+    <w:semiHidden/>
+    <w:rsid w:val="002D2CB1"/>
+    <w:rPr>
+      <w:rFonts w:ascii="Arial Black" w:hAnsi="Arial Black"/>
+      <w:b/>
+    </w:rPr>
+  </w:style>
+  <w:style w:type="paragraph" w:styleId="CommentSubject">
+    <w:name w:val="annotation subject"/>
+    <w:basedOn w:val="CommentText"/>
+    <w:next w:val="CommentText"/>
+    <w:link w:val="CommentSubjectChar"/>
+    <w:semiHidden/>
+    <w:unhideWhenUsed/>
+    <w:rsid w:val="002D2CB1"/>
+    <w:rPr>
+      <w:bCs/>
+    </w:rPr>
+  </w:style>
+  <w:style w:type="character" w:customStyle="1" w:styleId="CommentSubjectChar">
+    <w:name w:val="Comment Subject Char"/>
+    <w:basedOn w:val="CommentTextChar"/>
+    <w:link w:val="CommentSubject"/>
+    <w:semiHidden/>
+    <w:rsid w:val="002D2CB1"/>
+    <w:rPr>
+      <w:rFonts w:ascii="Arial Black" w:hAnsi="Arial Black"/>
+      <w:b/>
+      <w:bCs/>
+    </w:rPr>
+  </w:style>
+  <w:style w:type="character" w:customStyle="1" w:styleId="Heading2Char">
+    <w:name w:val="Heading 2 Char"/>
+    <w:basedOn w:val="DefaultParagraphFont"/>
+    <w:link w:val="Heading2"/>
+    <w:semiHidden/>
+    <w:rsid w:val="00C04462"/>
+    <w:rPr>
+      <w:rFonts w:eastAsiaTheme="majorEastAsia"/>
+      <w:b/>
+      <w:color w:val="000000" w:themeColor="text1"/>
+      <w:sz w:val="28"/>
+      <w:szCs w:val="26"/>
+    </w:rPr>
+  </w:style>
+  <w:style w:type="character" w:customStyle="1" w:styleId="Heading3Char">
+    <w:name w:val="Heading 3 Char"/>
+    <w:basedOn w:val="DefaultParagraphFont"/>
+    <w:link w:val="Heading3"/>
+    <w:semiHidden/>
+    <w:rsid w:val="00C04462"/>
+    <w:rPr>
+      <w:rFonts w:eastAsiaTheme="majorEastAsia"/>
+      <w:b/>
+      <w:color w:val="000000" w:themeColor="text1"/>
+      <w:sz w:val="24"/>
+      <w:szCs w:val="24"/>
+    </w:rPr>
+  </w:style>
+  <w:style w:type="paragraph" w:customStyle="1" w:styleId="List1">
+    <w:name w:val="List 1"/>
+    <w:link w:val="List1Char"/>
+    <w:rsid w:val="00D01FC2"/>
+    <w:pPr>
+      <w:spacing w:before="240" w:after="240"/>
+      <w:ind w:left="432"/>
+    </w:pPr>
+    <w:rPr>
+      <w:rFonts w:eastAsiaTheme="majorEastAsia"/>
+      <w:bCs/>
+      <w:color w:val="000000" w:themeColor="text1"/>
+      <w:sz w:val="24"/>
+      <w:szCs w:val="27"/>
+    </w:rPr>
+  </w:style>
+  <w:style w:type="character" w:customStyle="1" w:styleId="List1Char">
+    <w:name w:val="List 1 Char"/>
+    <w:basedOn w:val="Heading1Char"/>
+    <w:link w:val="List1"/>
+    <w:rsid w:val="00D01FC2"/>
+    <w:rPr>
+      <w:rFonts w:eastAsiaTheme="majorEastAsia"/>
+      <w:b w:val="0"/>
+      <w:bCs/>
+      <w:color w:val="000000" w:themeColor="text1"/>
+      <w:sz w:val="24"/>
+      <w:szCs w:val="27"/>
+    </w:rPr>
+  </w:style>
+  <w:style w:type="paragraph" w:styleId="List2">
+    <w:name w:val="List 2"/>
+    <w:basedOn w:val="Normal"/>
+    <w:semiHidden/>
+    <w:unhideWhenUsed/>
+    <w:rsid w:val="00C04462"/>
+    <w:pPr>
+      <w:keepNext/>
+      <w:keepLines/>
+      <w:ind w:left="821"/>
+    </w:pPr>
+  </w:style>
+  <w:style w:type="paragraph" w:styleId="List3">
+    <w:name w:val="List 3"/>
+    <w:basedOn w:val="Normal"/>
+    <w:semiHidden/>
+    <w:unhideWhenUsed/>
+    <w:rsid w:val="00C04462"/>
+    <w:pPr>
+      <w:keepNext/>
+      <w:keepLines/>
+      <w:ind w:left="1282"/>
+    </w:pPr>
+  </w:style>
+  <w:style w:type="paragraph" w:styleId="List4">
+    <w:name w:val="List 4"/>
+    <w:basedOn w:val="Normal"/>
+    <w:rsid w:val="00C04462"/>
+    <w:pPr>
+      <w:keepNext/>
+      <w:keepLines/>
       <w:ind w:left="1642"/>
-      <w:contextualSpacing/>
     </w:pPr>
   </w:style>
   <w:style w:type="paragraph" w:styleId="List5">
@@ -1871,9 +2736,7 @@
     <w:pPr>
       <w:keepNext/>
       <w:keepLines/>
-      <w:spacing w:before="120" w:after="0"/>
       <w:ind w:left="432"/>
-      <w:contextualSpacing/>
     </w:pPr>
     <w:rPr>
       <w:rFonts w:eastAsiaTheme="majorEastAsia"/>
@@ -1890,7 +2753,7 @@
       <w:b w:val="0"/>
       <w:bCs w:val="0"/>
       <w:i w:val="0"/>
-      <w:color w:val="000000" w:themeColor="text1"/>
+      <w:color w:val="000000"/>
       <w:sz w:val="24"/>
       <w:szCs w:val="24"/>
     </w:rPr>
@@ -2437,6 +3300,12 @@
 </file>
 
 <file path=customXml/item1.xml><?xml version="1.0" encoding="utf-8"?>
+<p:properties xmlns:p="http://schemas.microsoft.com/office/2006/metadata/properties" xmlns:xsi="http://www.w3.org/2001/XMLSchema-instance" xmlns:pc="http://schemas.microsoft.com/office/infopath/2007/PartnerControls">
+  <documentManagement/>
+</p:properties>
+</file>
+
+<file path=customXml/item2.xml><?xml version="1.0" encoding="utf-8"?>
 <?mso-contentType ?>
 <FormTemplates xmlns="http://schemas.microsoft.com/sharepoint/v3/contenttype/forms">
   <Display>DocumentLibraryForm</Display>
@@ -2445,7 +3314,7 @@
 </FormTemplates>
 </file>
 
-<file path=customXml/item2.xml><?xml version="1.0" encoding="utf-8"?>
+<file path=customXml/item3.xml><?xml version="1.0" encoding="utf-8"?>
 <ct:contentTypeSchema xmlns:ct="http://schemas.microsoft.com/office/2006/metadata/contentType" xmlns:ma="http://schemas.microsoft.com/office/2006/metadata/properties/metaAttributes" ct:_="" ma:_="" ma:contentTypeName="Document" ma:contentTypeID="0x010100C89661B33D63F14697E4D581C32BAF5E" ma:contentTypeVersion="4" ma:contentTypeDescription="Create a new document." ma:contentTypeScope="" ma:versionID="1642361c0cc2e908fc6ef5628dee731f">
   <xsd:schema xmlns:xsd="http://www.w3.org/2001/XMLSchema" xmlns:xs="http://www.w3.org/2001/XMLSchema" xmlns:p="http://schemas.microsoft.com/office/2006/metadata/properties" targetNamespace="http://schemas.microsoft.com/office/2006/metadata/properties" ma:root="true" ma:fieldsID="1dab2e3c9ece9446628f55e6a105fe53">
     <xsd:element name="properties">
@@ -2559,13 +3428,16 @@
 </ct:contentTypeSchema>
 </file>
 
-<file path=customXml/item3.xml><?xml version="1.0" encoding="utf-8"?>
-<p:properties xmlns:p="http://schemas.microsoft.com/office/2006/metadata/properties" xmlns:xsi="http://www.w3.org/2001/XMLSchema-instance" xmlns:pc="http://schemas.microsoft.com/office/infopath/2007/PartnerControls">
-  <documentManagement/>
-</p:properties>
+<file path=customXml/itemProps1.xml><?xml version="1.0" encoding="utf-8"?>
+<ds:datastoreItem xmlns:ds="http://schemas.openxmlformats.org/officeDocument/2006/customXml" ds:itemID="{D4C828A7-98B0-40A0-B4BF-024447B94D6E}">
+  <ds:schemaRefs>
+    <ds:schemaRef ds:uri="http://schemas.microsoft.com/office/2006/metadata/properties"/>
+    <ds:schemaRef ds:uri="http://schemas.microsoft.com/office/infopath/2007/PartnerControls"/>
+  </ds:schemaRefs>
+</ds:datastoreItem>
 </file>
 
-<file path=customXml/itemProps1.xml><?xml version="1.0" encoding="utf-8"?>
+<file path=customXml/itemProps2.xml><?xml version="1.0" encoding="utf-8"?>
 <ds:datastoreItem xmlns:ds="http://schemas.openxmlformats.org/officeDocument/2006/customXml" ds:itemID="{F283A355-E232-4FBB-A92D-88CB6C26C4DA}">
   <ds:schemaRefs>
     <ds:schemaRef ds:uri="http://schemas.microsoft.com/sharepoint/v3/contenttype/forms"/>
@@ -2573,7 +3445,7 @@
 </ds:datastoreItem>
 </file>
 
-<file path=customXml/itemProps2.xml><?xml version="1.0" encoding="utf-8"?>
+<file path=customXml/itemProps3.xml><?xml version="1.0" encoding="utf-8"?>
 <ds:datastoreItem xmlns:ds="http://schemas.openxmlformats.org/officeDocument/2006/customXml" ds:itemID="{1B3C76ED-1A97-44CA-988E-9EB93FD04A63}">
   <ds:schemaRefs>
     <ds:schemaRef ds:uri="http://schemas.microsoft.com/office/2006/metadata/contentType"/>
@@ -2587,13 +3459,4 @@
     <ds:schemaRef ds:uri="http://schemas.microsoft.com/office/infopath/2007/PartnerControls"/>
   </ds:schemaRefs>
 </ds:datastoreItem>
-</file>
-
-<file path=customXml/itemProps3.xml><?xml version="1.0" encoding="utf-8"?>
-<ds:datastoreItem xmlns:ds="http://schemas.openxmlformats.org/officeDocument/2006/customXml" ds:itemID="{D4C828A7-98B0-40A0-B4BF-024447B94D6E}">
-  <ds:schemaRefs>
-    <ds:schemaRef ds:uri="http://schemas.microsoft.com/office/2006/metadata/properties"/>
-    <ds:schemaRef ds:uri="http://schemas.microsoft.com/office/infopath/2007/PartnerControls"/>
-  </ds:schemaRefs>
-</ds:datastoreItem>
 </file>
</xml_diff>